<commit_message>
leetcode problem 50 optimised code submitted
</commit_message>
<xml_diff>
--- a/50Leet_Code_Pow_x_n.docx
+++ b/50Leet_Code_Pow_x_n.docx
@@ -3,37 +3,132 @@
 <w:document xmlns:wpc="http://schemas.microsoft.com/office/word/2010/wordprocessingCanvas" xmlns:cx="http://schemas.microsoft.com/office/drawing/2014/chartex" xmlns:cx1="http://schemas.microsoft.com/office/drawing/2015/9/8/chartex" xmlns:cx2="http://schemas.microsoft.com/office/drawing/2015/10/21/chartex" xmlns:cx3="http://schemas.microsoft.com/office/drawing/2016/5/9/chartex" xmlns:cx4="http://schemas.microsoft.com/office/drawing/2016/5/10/chartex" xmlns:cx5="http://schemas.microsoft.com/office/drawing/2016/5/11/chartex" xmlns:cx6="http://schemas.microsoft.com/office/drawing/2016/5/12/chartex" xmlns:cx7="http://schemas.microsoft.com/office/drawing/2016/5/13/chartex" xmlns:cx8="http://schemas.microsoft.com/office/drawing/2016/5/14/chartex" xmlns:mc="http://schemas.openxmlformats.org/markup-compatibility/2006" xmlns:aink="http://schemas.microsoft.com/office/drawing/2016/ink" xmlns:am3d="http://schemas.microsoft.com/office/drawing/2017/model3d" xmlns:o="urn:schemas-microsoft-com:office:office" xmlns:r="http://schemas.openxmlformats.org/officeDocument/2006/relationships" xmlns:m="http://schemas.openxmlformats.org/officeDocument/2006/math" xmlns:v="urn:schemas-microsoft-com:vml" xmlns:wp14="http://schemas.microsoft.com/office/word/2010/wordprocessingDrawing" xmlns:wp="http://schemas.openxmlformats.org/drawingml/2006/wordprocessingDrawing" xmlns:w10="urn:schemas-microsoft-com:office:word" xmlns:w="http://schemas.openxmlformats.org/wordprocessingml/2006/main" xmlns:w14="http://schemas.microsoft.com/office/word/2010/wordml" xmlns:w15="http://schemas.microsoft.com/office/word/2012/wordml" xmlns:w16cex="http://schemas.microsoft.com/office/word/2018/wordml/cex" xmlns:w16cid="http://schemas.microsoft.com/office/word/2016/wordml/cid" xmlns:w16="http://schemas.microsoft.com/office/word/2018/wordml" xmlns:w16sdtdh="http://schemas.microsoft.com/office/word/2020/wordml/sdtdatahash" xmlns:w16se="http://schemas.microsoft.com/office/word/2015/wordml/symex" xmlns:wpg="http://schemas.microsoft.com/office/word/2010/wordprocessingGroup" xmlns:wpi="http://schemas.microsoft.com/office/word/2010/wordprocessingInk" xmlns:wne="http://schemas.microsoft.com/office/word/2006/wordml" xmlns:wps="http://schemas.microsoft.com/office/word/2010/wordprocessingShape" mc:Ignorable="w14 w15 w16se w16cid w16 w16cex w16sdtdh wp14">
   <w:body>
     <w:p>
-      <w:r>
-        <w:t>Key note : any code that takes more than 10^8 operations won’t be accepted.</w:t>
-      </w:r>
-    </w:p>
-    <w:p>
+      <w:pPr>
+        <w:jc w:val="center"/>
+        <w:rPr>
+          <w:b/>
+          <w:bCs/>
+          <w:sz w:val="40"/>
+          <w:szCs w:val="40"/>
+          <w:u w:val="single"/>
+        </w:rPr>
+      </w:pPr>
       <w:proofErr w:type="spellStart"/>
       <w:r>
+        <w:rPr>
+          <w:b/>
+          <w:bCs/>
+          <w:sz w:val="40"/>
+          <w:szCs w:val="40"/>
+          <w:u w:val="single"/>
+        </w:rPr>
         <w:t>LeetCode</w:t>
       </w:r>
       <w:proofErr w:type="spellEnd"/>
       <w:r>
+        <w:rPr>
+          <w:b/>
+          <w:bCs/>
+          <w:sz w:val="40"/>
+          <w:szCs w:val="40"/>
+          <w:u w:val="single"/>
+        </w:rPr>
         <w:t xml:space="preserve"> </w:t>
       </w:r>
       <w:proofErr w:type="gramStart"/>
       <w:r>
-        <w:t>problem :</w:t>
+        <w:rPr>
+          <w:b/>
+          <w:bCs/>
+          <w:sz w:val="40"/>
+          <w:szCs w:val="40"/>
+          <w:u w:val="single"/>
+        </w:rPr>
+        <w:t>P</w:t>
+      </w:r>
+      <w:r>
+        <w:rPr>
+          <w:b/>
+          <w:bCs/>
+          <w:sz w:val="40"/>
+          <w:szCs w:val="40"/>
+          <w:u w:val="single"/>
+        </w:rPr>
+        <w:t>roblem :</w:t>
       </w:r>
       <w:proofErr w:type="gramEnd"/>
-      <w:r>
-        <w:t xml:space="preserve"> </w:t>
-      </w:r>
-    </w:p>
-    <w:p>
-      <w:r>
+    </w:p>
+    <w:p>
+      <w:pPr>
+        <w:rPr>
+          <w:b/>
+          <w:bCs/>
+          <w:u w:val="single"/>
+        </w:rPr>
+      </w:pPr>
+      <w:r>
+        <w:rPr>
+          <w:b/>
+          <w:bCs/>
+          <w:u w:val="single"/>
+        </w:rPr>
         <w:t>Problem Statement</w:t>
       </w:r>
     </w:p>
+    <w:p>
+      <w:r>
+        <w:drawing>
+          <wp:inline distT="0" distB="0" distL="0" distR="0" wp14:anchorId="08623FC8" wp14:editId="3C358C49">
+            <wp:extent cx="4906060" cy="4572638"/>
+            <wp:effectExtent l="0" t="0" r="8890" b="0"/>
+            <wp:docPr id="3" name="Picture 3"/>
+            <wp:cNvGraphicFramePr>
+              <a:graphicFrameLocks xmlns:a="http://schemas.openxmlformats.org/drawingml/2006/main" noChangeAspect="1"/>
+            </wp:cNvGraphicFramePr>
+            <a:graphic xmlns:a="http://schemas.openxmlformats.org/drawingml/2006/main">
+              <a:graphicData uri="http://schemas.openxmlformats.org/drawingml/2006/picture">
+                <pic:pic xmlns:pic="http://schemas.openxmlformats.org/drawingml/2006/picture">
+                  <pic:nvPicPr>
+                    <pic:cNvPr id="1" name=""/>
+                    <pic:cNvPicPr/>
+                  </pic:nvPicPr>
+                  <pic:blipFill>
+                    <a:blip r:embed="rId5"/>
+                    <a:stretch>
+                      <a:fillRect/>
+                    </a:stretch>
+                  </pic:blipFill>
+                  <pic:spPr>
+                    <a:xfrm>
+                      <a:off x="0" y="0"/>
+                      <a:ext cx="4906060" cy="4572638"/>
+                    </a:xfrm>
+                    <a:prstGeom prst="rect">
+                      <a:avLst/>
+                    </a:prstGeom>
+                  </pic:spPr>
+                </pic:pic>
+              </a:graphicData>
+            </a:graphic>
+          </wp:inline>
+        </w:drawing>
+      </w:r>
+    </w:p>
     <w:p/>
-    <w:p/>
-    <w:p>
-      <w:r>
+    <w:p>
+      <w:pPr>
+        <w:rPr>
+          <w:b/>
+          <w:bCs/>
+          <w:u w:val="single"/>
+        </w:rPr>
+      </w:pPr>
+      <w:r>
+        <w:rPr>
+          <w:b/>
+          <w:bCs/>
+          <w:u w:val="single"/>
+        </w:rPr>
         <w:t>Code Snippet</w:t>
       </w:r>
     </w:p>
@@ -42,6 +137,7 @@
         <w:rPr>
           <w:noProof/>
         </w:rPr>
+        <w:lastRenderedPageBreak/>
         <mc:AlternateContent>
           <mc:Choice Requires="wps">
             <w:drawing>
@@ -1569,19 +1665,40 @@
     </w:p>
     <w:p/>
     <w:p>
-      <w:r>
+      <w:pPr>
+        <w:rPr>
+          <w:b/>
+          <w:bCs/>
+          <w:u w:val="single"/>
+        </w:rPr>
+      </w:pPr>
+      <w:r>
+        <w:rPr>
+          <w:b/>
+          <w:bCs/>
+          <w:u w:val="single"/>
+        </w:rPr>
         <w:t>Output</w:t>
       </w:r>
     </w:p>
     <w:p>
+      <w:pPr>
+        <w:ind w:left="720"/>
+      </w:pPr>
       <w:r>
         <w:t xml:space="preserve">Ran successfully | All Test Cases Passed </w:t>
       </w:r>
     </w:p>
     <w:p>
+      <w:pPr>
+        <w:ind w:left="720"/>
+      </w:pPr>
       <w:proofErr w:type="gramStart"/>
       <w:r>
-        <w:t>Error :</w:t>
+        <w:t>Error</w:t>
+      </w:r>
+      <w:r>
+        <w:t xml:space="preserve"> :</w:t>
       </w:r>
       <w:proofErr w:type="gramEnd"/>
       <w:r>
@@ -1592,13 +1709,15 @@
       </w:r>
     </w:p>
     <w:p>
+      <w:pPr>
+        <w:ind w:left="720"/>
+      </w:pPr>
       <w:r>
         <w:t>Time &amp; Space Complexity</w:t>
       </w:r>
     </w:p>
     <w:p>
       <w:r>
-        <w:lastRenderedPageBreak/>
         <w:drawing>
           <wp:inline distT="0" distB="0" distL="0" distR="0" wp14:anchorId="605462A0" wp14:editId="49F8621C">
             <wp:extent cx="2988000" cy="2443667"/>
@@ -1615,7 +1734,7 @@
                     <pic:cNvPicPr/>
                   </pic:nvPicPr>
                   <pic:blipFill>
-                    <a:blip r:embed="rId4"/>
+                    <a:blip r:embed="rId6"/>
                     <a:stretch>
                       <a:fillRect/>
                     </a:stretch>
@@ -1637,18 +1756,3503 @@
       </w:r>
     </w:p>
     <w:p>
-      <w:r>
+      <w:pPr>
+        <w:spacing w:before="100" w:beforeAutospacing="1" w:after="100" w:afterAutospacing="1" w:line="240" w:lineRule="auto"/>
+        <w:rPr>
+          <w:rFonts w:ascii="Times New Roman" w:eastAsia="Times New Roman" w:hAnsi="Times New Roman" w:cs="Times New Roman"/>
+          <w:b/>
+          <w:bCs/>
+          <w:sz w:val="24"/>
+          <w:szCs w:val="24"/>
+          <w:lang w:eastAsia="en-IN"/>
+        </w:rPr>
+      </w:pPr>
+      <w:r>
+        <w:rPr>
+          <w:rFonts w:ascii="Times New Roman" w:eastAsia="Times New Roman" w:hAnsi="Times New Roman" w:cs="Times New Roman"/>
+          <w:b/>
+          <w:bCs/>
+          <w:sz w:val="24"/>
+          <w:szCs w:val="24"/>
+          <w:lang w:eastAsia="en-IN"/>
+        </w:rPr>
+        <w:lastRenderedPageBreak/>
+        <w:t xml:space="preserve">Optimised </w:t>
+      </w:r>
+      <w:proofErr w:type="gramStart"/>
+      <w:r>
+        <w:rPr>
+          <w:rFonts w:ascii="Times New Roman" w:eastAsia="Times New Roman" w:hAnsi="Times New Roman" w:cs="Times New Roman"/>
+          <w:b/>
+          <w:bCs/>
+          <w:sz w:val="24"/>
+          <w:szCs w:val="24"/>
+          <w:lang w:eastAsia="en-IN"/>
+        </w:rPr>
+        <w:t>Code :</w:t>
+      </w:r>
+      <w:proofErr w:type="gramEnd"/>
+      <w:r>
+        <w:rPr>
+          <w:rFonts w:ascii="Times New Roman" w:eastAsia="Times New Roman" w:hAnsi="Times New Roman" w:cs="Times New Roman"/>
+          <w:b/>
+          <w:bCs/>
+          <w:sz w:val="24"/>
+          <w:szCs w:val="24"/>
+          <w:lang w:eastAsia="en-IN"/>
+        </w:rPr>
+        <w:t xml:space="preserve"> </w:t>
+      </w:r>
+    </w:p>
+    <w:p>
+      <w:pPr>
+        <w:spacing w:after="0" w:line="240" w:lineRule="auto"/>
+        <w:rPr>
+          <w:rFonts w:ascii="Segoe UI" w:eastAsia="Times New Roman" w:hAnsi="Segoe UI" w:cs="Segoe UI"/>
+          <w:color w:val="000000" w:themeColor="text1"/>
+          <w:sz w:val="21"/>
+          <w:szCs w:val="21"/>
+          <w:highlight w:val="lightGray"/>
+          <w:shd w:val="clear" w:color="auto" w:fill="1A1A1A"/>
+          <w:lang w:eastAsia="en-IN"/>
+        </w:rPr>
+      </w:pPr>
+      <w:r>
+        <w:rPr>
+          <w:rFonts w:ascii="Segoe UI" w:eastAsia="Times New Roman" w:hAnsi="Segoe UI" w:cs="Segoe UI"/>
+          <w:color w:val="000000" w:themeColor="text1"/>
+          <w:sz w:val="21"/>
+          <w:szCs w:val="21"/>
+          <w:highlight w:val="lightGray"/>
+          <w:shd w:val="clear" w:color="auto" w:fill="1A1A1A"/>
+          <w:lang w:eastAsia="en-IN"/>
+        </w:rPr>
+        <w:t>class Solution {</w:t>
+      </w:r>
+    </w:p>
+    <w:p>
+      <w:pPr>
+        <w:spacing w:after="0" w:line="240" w:lineRule="auto"/>
+        <w:rPr>
+          <w:rFonts w:ascii="Segoe UI" w:eastAsia="Times New Roman" w:hAnsi="Segoe UI" w:cs="Segoe UI"/>
+          <w:color w:val="000000" w:themeColor="text1"/>
+          <w:sz w:val="21"/>
+          <w:szCs w:val="21"/>
+          <w:highlight w:val="lightGray"/>
+          <w:shd w:val="clear" w:color="auto" w:fill="1A1A1A"/>
+          <w:lang w:eastAsia="en-IN"/>
+        </w:rPr>
+      </w:pPr>
+      <w:r>
+        <w:rPr>
+          <w:rFonts w:ascii="Segoe UI" w:eastAsia="Times New Roman" w:hAnsi="Segoe UI" w:cs="Segoe UI"/>
+          <w:color w:val="000000" w:themeColor="text1"/>
+          <w:sz w:val="21"/>
+          <w:szCs w:val="21"/>
+          <w:highlight w:val="lightGray"/>
+          <w:shd w:val="clear" w:color="auto" w:fill="1A1A1A"/>
+          <w:lang w:eastAsia="en-IN"/>
+        </w:rPr>
+        <w:t>public:</w:t>
+      </w:r>
+    </w:p>
+    <w:p>
+      <w:pPr>
+        <w:spacing w:after="0" w:line="240" w:lineRule="auto"/>
+        <w:rPr>
+          <w:rFonts w:ascii="Segoe UI" w:eastAsia="Times New Roman" w:hAnsi="Segoe UI" w:cs="Segoe UI"/>
+          <w:color w:val="000000" w:themeColor="text1"/>
+          <w:sz w:val="21"/>
+          <w:szCs w:val="21"/>
+          <w:highlight w:val="lightGray"/>
+          <w:shd w:val="clear" w:color="auto" w:fill="1A1A1A"/>
+          <w:lang w:eastAsia="en-IN"/>
+        </w:rPr>
+      </w:pPr>
+      <w:r>
+        <w:rPr>
+          <w:rFonts w:ascii="Segoe UI" w:eastAsia="Times New Roman" w:hAnsi="Segoe UI" w:cs="Segoe UI"/>
+          <w:color w:val="000000" w:themeColor="text1"/>
+          <w:sz w:val="21"/>
+          <w:szCs w:val="21"/>
+          <w:highlight w:val="lightGray"/>
+          <w:shd w:val="clear" w:color="auto" w:fill="1A1A1A"/>
+          <w:lang w:eastAsia="en-IN"/>
+        </w:rPr>
+        <w:t xml:space="preserve">    double </w:t>
+      </w:r>
+      <w:proofErr w:type="spellStart"/>
+      <w:proofErr w:type="gramStart"/>
+      <w:r>
+        <w:rPr>
+          <w:rFonts w:ascii="Segoe UI" w:eastAsia="Times New Roman" w:hAnsi="Segoe UI" w:cs="Segoe UI"/>
+          <w:color w:val="000000" w:themeColor="text1"/>
+          <w:sz w:val="21"/>
+          <w:szCs w:val="21"/>
+          <w:highlight w:val="lightGray"/>
+          <w:shd w:val="clear" w:color="auto" w:fill="1A1A1A"/>
+          <w:lang w:eastAsia="en-IN"/>
+        </w:rPr>
+        <w:t>myPow</w:t>
+      </w:r>
+      <w:proofErr w:type="spellEnd"/>
+      <w:r>
+        <w:rPr>
+          <w:rFonts w:ascii="Segoe UI" w:eastAsia="Times New Roman" w:hAnsi="Segoe UI" w:cs="Segoe UI"/>
+          <w:color w:val="000000" w:themeColor="text1"/>
+          <w:sz w:val="21"/>
+          <w:szCs w:val="21"/>
+          <w:highlight w:val="lightGray"/>
+          <w:shd w:val="clear" w:color="auto" w:fill="1A1A1A"/>
+          <w:lang w:eastAsia="en-IN"/>
+        </w:rPr>
+        <w:t>(</w:t>
+      </w:r>
+      <w:proofErr w:type="gramEnd"/>
+      <w:r>
+        <w:rPr>
+          <w:rFonts w:ascii="Segoe UI" w:eastAsia="Times New Roman" w:hAnsi="Segoe UI" w:cs="Segoe UI"/>
+          <w:color w:val="000000" w:themeColor="text1"/>
+          <w:sz w:val="21"/>
+          <w:szCs w:val="21"/>
+          <w:highlight w:val="lightGray"/>
+          <w:shd w:val="clear" w:color="auto" w:fill="1A1A1A"/>
+          <w:lang w:eastAsia="en-IN"/>
+        </w:rPr>
+        <w:t>double x, int n) {</w:t>
+      </w:r>
+    </w:p>
+    <w:p>
+      <w:pPr>
+        <w:spacing w:after="0" w:line="240" w:lineRule="auto"/>
+        <w:rPr>
+          <w:rFonts w:ascii="Segoe UI" w:eastAsia="Times New Roman" w:hAnsi="Segoe UI" w:cs="Segoe UI"/>
+          <w:color w:val="000000" w:themeColor="text1"/>
+          <w:sz w:val="21"/>
+          <w:szCs w:val="21"/>
+          <w:highlight w:val="lightGray"/>
+          <w:shd w:val="clear" w:color="auto" w:fill="1A1A1A"/>
+          <w:lang w:eastAsia="en-IN"/>
+        </w:rPr>
+      </w:pPr>
+      <w:r>
+        <w:rPr>
+          <w:rFonts w:ascii="Segoe UI" w:eastAsia="Times New Roman" w:hAnsi="Segoe UI" w:cs="Segoe UI"/>
+          <w:color w:val="000000" w:themeColor="text1"/>
+          <w:sz w:val="21"/>
+          <w:szCs w:val="21"/>
+          <w:highlight w:val="lightGray"/>
+          <w:shd w:val="clear" w:color="auto" w:fill="1A1A1A"/>
+          <w:lang w:eastAsia="en-IN"/>
+        </w:rPr>
+        <w:t xml:space="preserve">        // optimised approach Squaring Approach</w:t>
+      </w:r>
+    </w:p>
+    <w:p>
+      <w:pPr>
+        <w:spacing w:after="0" w:line="240" w:lineRule="auto"/>
+        <w:rPr>
+          <w:rFonts w:ascii="Segoe UI" w:eastAsia="Times New Roman" w:hAnsi="Segoe UI" w:cs="Segoe UI"/>
+          <w:color w:val="000000" w:themeColor="text1"/>
+          <w:sz w:val="21"/>
+          <w:szCs w:val="21"/>
+          <w:highlight w:val="lightGray"/>
+          <w:shd w:val="clear" w:color="auto" w:fill="1A1A1A"/>
+          <w:lang w:eastAsia="en-IN"/>
+        </w:rPr>
+      </w:pPr>
+      <w:r>
+        <w:rPr>
+          <w:rFonts w:ascii="Segoe UI" w:eastAsia="Times New Roman" w:hAnsi="Segoe UI" w:cs="Segoe UI"/>
+          <w:color w:val="000000" w:themeColor="text1"/>
+          <w:sz w:val="21"/>
+          <w:szCs w:val="21"/>
+          <w:highlight w:val="lightGray"/>
+          <w:shd w:val="clear" w:color="auto" w:fill="1A1A1A"/>
+          <w:lang w:eastAsia="en-IN"/>
+        </w:rPr>
+        <w:t xml:space="preserve">        </w:t>
+      </w:r>
+    </w:p>
+    <w:p>
+      <w:pPr>
+        <w:spacing w:after="0" w:line="240" w:lineRule="auto"/>
+        <w:rPr>
+          <w:rFonts w:ascii="Segoe UI" w:eastAsia="Times New Roman" w:hAnsi="Segoe UI" w:cs="Segoe UI"/>
+          <w:color w:val="000000" w:themeColor="text1"/>
+          <w:sz w:val="21"/>
+          <w:szCs w:val="21"/>
+          <w:highlight w:val="lightGray"/>
+          <w:shd w:val="clear" w:color="auto" w:fill="1A1A1A"/>
+          <w:lang w:eastAsia="en-IN"/>
+        </w:rPr>
+      </w:pPr>
+      <w:r>
+        <w:rPr>
+          <w:rFonts w:ascii="Segoe UI" w:eastAsia="Times New Roman" w:hAnsi="Segoe UI" w:cs="Segoe UI"/>
+          <w:color w:val="000000" w:themeColor="text1"/>
+          <w:sz w:val="21"/>
+          <w:szCs w:val="21"/>
+          <w:highlight w:val="lightGray"/>
+          <w:shd w:val="clear" w:color="auto" w:fill="1A1A1A"/>
+          <w:lang w:eastAsia="en-IN"/>
+        </w:rPr>
+        <w:t xml:space="preserve">        long power = n; // to remove edge case error data overflow absolute (int min value 's) &gt; (int max value) </w:t>
+      </w:r>
+    </w:p>
+    <w:p>
+      <w:pPr>
+        <w:spacing w:after="0" w:line="240" w:lineRule="auto"/>
+        <w:rPr>
+          <w:rFonts w:ascii="Segoe UI" w:eastAsia="Times New Roman" w:hAnsi="Segoe UI" w:cs="Segoe UI"/>
+          <w:color w:val="000000" w:themeColor="text1"/>
+          <w:sz w:val="21"/>
+          <w:szCs w:val="21"/>
+          <w:highlight w:val="lightGray"/>
+          <w:shd w:val="clear" w:color="auto" w:fill="1A1A1A"/>
+          <w:lang w:eastAsia="en-IN"/>
+        </w:rPr>
+      </w:pPr>
+      <w:r>
+        <w:rPr>
+          <w:rFonts w:ascii="Segoe UI" w:eastAsia="Times New Roman" w:hAnsi="Segoe UI" w:cs="Segoe UI"/>
+          <w:color w:val="000000" w:themeColor="text1"/>
+          <w:sz w:val="21"/>
+          <w:szCs w:val="21"/>
+          <w:highlight w:val="lightGray"/>
+          <w:shd w:val="clear" w:color="auto" w:fill="1A1A1A"/>
+          <w:lang w:eastAsia="en-IN"/>
+        </w:rPr>
+        <w:t xml:space="preserve">        if (power == 0)</w:t>
+      </w:r>
+    </w:p>
+    <w:p>
+      <w:pPr>
+        <w:spacing w:after="0" w:line="240" w:lineRule="auto"/>
+        <w:rPr>
+          <w:rFonts w:ascii="Segoe UI" w:eastAsia="Times New Roman" w:hAnsi="Segoe UI" w:cs="Segoe UI"/>
+          <w:color w:val="000000" w:themeColor="text1"/>
+          <w:sz w:val="21"/>
+          <w:szCs w:val="21"/>
+          <w:highlight w:val="lightGray"/>
+          <w:shd w:val="clear" w:color="auto" w:fill="1A1A1A"/>
+          <w:lang w:eastAsia="en-IN"/>
+        </w:rPr>
+      </w:pPr>
+      <w:r>
+        <w:rPr>
+          <w:rFonts w:ascii="Segoe UI" w:eastAsia="Times New Roman" w:hAnsi="Segoe UI" w:cs="Segoe UI"/>
+          <w:color w:val="000000" w:themeColor="text1"/>
+          <w:sz w:val="21"/>
+          <w:szCs w:val="21"/>
+          <w:highlight w:val="lightGray"/>
+          <w:shd w:val="clear" w:color="auto" w:fill="1A1A1A"/>
+          <w:lang w:eastAsia="en-IN"/>
+        </w:rPr>
+        <w:t xml:space="preserve">            return 1.0;</w:t>
+      </w:r>
+    </w:p>
+    <w:p>
+      <w:pPr>
+        <w:spacing w:after="0" w:line="240" w:lineRule="auto"/>
+        <w:rPr>
+          <w:rFonts w:ascii="Segoe UI" w:eastAsia="Times New Roman" w:hAnsi="Segoe UI" w:cs="Segoe UI"/>
+          <w:color w:val="000000" w:themeColor="text1"/>
+          <w:sz w:val="21"/>
+          <w:szCs w:val="21"/>
+          <w:highlight w:val="lightGray"/>
+          <w:shd w:val="clear" w:color="auto" w:fill="1A1A1A"/>
+          <w:lang w:eastAsia="en-IN"/>
+        </w:rPr>
+      </w:pPr>
+    </w:p>
+    <w:p>
+      <w:pPr>
+        <w:spacing w:after="0" w:line="240" w:lineRule="auto"/>
+        <w:rPr>
+          <w:rFonts w:ascii="Segoe UI" w:eastAsia="Times New Roman" w:hAnsi="Segoe UI" w:cs="Segoe UI"/>
+          <w:color w:val="000000" w:themeColor="text1"/>
+          <w:sz w:val="21"/>
+          <w:szCs w:val="21"/>
+          <w:highlight w:val="lightGray"/>
+          <w:shd w:val="clear" w:color="auto" w:fill="1A1A1A"/>
+          <w:lang w:eastAsia="en-IN"/>
+        </w:rPr>
+      </w:pPr>
+      <w:r>
+        <w:rPr>
+          <w:rFonts w:ascii="Segoe UI" w:eastAsia="Times New Roman" w:hAnsi="Segoe UI" w:cs="Segoe UI"/>
+          <w:color w:val="000000" w:themeColor="text1"/>
+          <w:sz w:val="21"/>
+          <w:szCs w:val="21"/>
+          <w:highlight w:val="lightGray"/>
+          <w:shd w:val="clear" w:color="auto" w:fill="1A1A1A"/>
+          <w:lang w:eastAsia="en-IN"/>
+        </w:rPr>
+        <w:t xml:space="preserve">        // a variable to store the value of result</w:t>
+      </w:r>
+    </w:p>
+    <w:p>
+      <w:pPr>
+        <w:spacing w:after="0" w:line="240" w:lineRule="auto"/>
+        <w:rPr>
+          <w:rFonts w:ascii="Segoe UI" w:eastAsia="Times New Roman" w:hAnsi="Segoe UI" w:cs="Segoe UI"/>
+          <w:color w:val="000000" w:themeColor="text1"/>
+          <w:sz w:val="21"/>
+          <w:szCs w:val="21"/>
+          <w:highlight w:val="lightGray"/>
+          <w:shd w:val="clear" w:color="auto" w:fill="1A1A1A"/>
+          <w:lang w:eastAsia="en-IN"/>
+        </w:rPr>
+      </w:pPr>
+      <w:r>
+        <w:rPr>
+          <w:rFonts w:ascii="Segoe UI" w:eastAsia="Times New Roman" w:hAnsi="Segoe UI" w:cs="Segoe UI"/>
+          <w:color w:val="000000" w:themeColor="text1"/>
+          <w:sz w:val="21"/>
+          <w:szCs w:val="21"/>
+          <w:highlight w:val="lightGray"/>
+          <w:shd w:val="clear" w:color="auto" w:fill="1A1A1A"/>
+          <w:lang w:eastAsia="en-IN"/>
+        </w:rPr>
+        <w:t xml:space="preserve">        double result = 1.0;</w:t>
+      </w:r>
+    </w:p>
+    <w:p>
+      <w:pPr>
+        <w:spacing w:after="0" w:line="240" w:lineRule="auto"/>
+        <w:rPr>
+          <w:rFonts w:ascii="Segoe UI" w:eastAsia="Times New Roman" w:hAnsi="Segoe UI" w:cs="Segoe UI"/>
+          <w:color w:val="000000" w:themeColor="text1"/>
+          <w:sz w:val="21"/>
+          <w:szCs w:val="21"/>
+          <w:highlight w:val="lightGray"/>
+          <w:shd w:val="clear" w:color="auto" w:fill="1A1A1A"/>
+          <w:lang w:eastAsia="en-IN"/>
+        </w:rPr>
+      </w:pPr>
+    </w:p>
+    <w:p>
+      <w:pPr>
+        <w:spacing w:after="0" w:line="240" w:lineRule="auto"/>
+        <w:rPr>
+          <w:rFonts w:ascii="Segoe UI" w:eastAsia="Times New Roman" w:hAnsi="Segoe UI" w:cs="Segoe UI"/>
+          <w:color w:val="000000" w:themeColor="text1"/>
+          <w:sz w:val="21"/>
+          <w:szCs w:val="21"/>
+          <w:highlight w:val="lightGray"/>
+          <w:shd w:val="clear" w:color="auto" w:fill="1A1A1A"/>
+          <w:lang w:eastAsia="en-IN"/>
+        </w:rPr>
+      </w:pPr>
+      <w:r>
+        <w:rPr>
+          <w:rFonts w:ascii="Segoe UI" w:eastAsia="Times New Roman" w:hAnsi="Segoe UI" w:cs="Segoe UI"/>
+          <w:color w:val="000000" w:themeColor="text1"/>
+          <w:sz w:val="21"/>
+          <w:szCs w:val="21"/>
+          <w:highlight w:val="lightGray"/>
+          <w:shd w:val="clear" w:color="auto" w:fill="1A1A1A"/>
+          <w:lang w:eastAsia="en-IN"/>
+        </w:rPr>
+        <w:t xml:space="preserve">        if (power&lt; </w:t>
+      </w:r>
+      <w:proofErr w:type="gramStart"/>
+      <w:r>
+        <w:rPr>
+          <w:rFonts w:ascii="Segoe UI" w:eastAsia="Times New Roman" w:hAnsi="Segoe UI" w:cs="Segoe UI"/>
+          <w:color w:val="000000" w:themeColor="text1"/>
+          <w:sz w:val="21"/>
+          <w:szCs w:val="21"/>
+          <w:highlight w:val="lightGray"/>
+          <w:shd w:val="clear" w:color="auto" w:fill="1A1A1A"/>
+          <w:lang w:eastAsia="en-IN"/>
+        </w:rPr>
+        <w:t>0){</w:t>
+      </w:r>
+      <w:proofErr w:type="gramEnd"/>
+    </w:p>
+    <w:p>
+      <w:pPr>
+        <w:spacing w:after="0" w:line="240" w:lineRule="auto"/>
+        <w:rPr>
+          <w:rFonts w:ascii="Segoe UI" w:eastAsia="Times New Roman" w:hAnsi="Segoe UI" w:cs="Segoe UI"/>
+          <w:color w:val="000000" w:themeColor="text1"/>
+          <w:sz w:val="21"/>
+          <w:szCs w:val="21"/>
+          <w:highlight w:val="lightGray"/>
+          <w:shd w:val="clear" w:color="auto" w:fill="1A1A1A"/>
+          <w:lang w:eastAsia="en-IN"/>
+        </w:rPr>
+      </w:pPr>
+      <w:r>
+        <w:rPr>
+          <w:rFonts w:ascii="Segoe UI" w:eastAsia="Times New Roman" w:hAnsi="Segoe UI" w:cs="Segoe UI"/>
+          <w:color w:val="000000" w:themeColor="text1"/>
+          <w:sz w:val="21"/>
+          <w:szCs w:val="21"/>
+          <w:highlight w:val="lightGray"/>
+          <w:shd w:val="clear" w:color="auto" w:fill="1A1A1A"/>
+          <w:lang w:eastAsia="en-IN"/>
+        </w:rPr>
+        <w:t xml:space="preserve">            power = -</w:t>
+      </w:r>
+      <w:proofErr w:type="gramStart"/>
+      <w:r>
+        <w:rPr>
+          <w:rFonts w:ascii="Segoe UI" w:eastAsia="Times New Roman" w:hAnsi="Segoe UI" w:cs="Segoe UI"/>
+          <w:color w:val="000000" w:themeColor="text1"/>
+          <w:sz w:val="21"/>
+          <w:szCs w:val="21"/>
+          <w:highlight w:val="lightGray"/>
+          <w:shd w:val="clear" w:color="auto" w:fill="1A1A1A"/>
+          <w:lang w:eastAsia="en-IN"/>
+        </w:rPr>
+        <w:t xml:space="preserve">power;   </w:t>
+      </w:r>
+      <w:proofErr w:type="gramEnd"/>
+      <w:r>
+        <w:rPr>
+          <w:rFonts w:ascii="Segoe UI" w:eastAsia="Times New Roman" w:hAnsi="Segoe UI" w:cs="Segoe UI"/>
+          <w:color w:val="000000" w:themeColor="text1"/>
+          <w:sz w:val="21"/>
+          <w:szCs w:val="21"/>
+          <w:highlight w:val="lightGray"/>
+          <w:shd w:val="clear" w:color="auto" w:fill="1A1A1A"/>
+          <w:lang w:eastAsia="en-IN"/>
+        </w:rPr>
+        <w:t>//negative power to +</w:t>
+      </w:r>
+      <w:proofErr w:type="spellStart"/>
+      <w:r>
+        <w:rPr>
+          <w:rFonts w:ascii="Segoe UI" w:eastAsia="Times New Roman" w:hAnsi="Segoe UI" w:cs="Segoe UI"/>
+          <w:color w:val="000000" w:themeColor="text1"/>
+          <w:sz w:val="21"/>
+          <w:szCs w:val="21"/>
+          <w:highlight w:val="lightGray"/>
+          <w:shd w:val="clear" w:color="auto" w:fill="1A1A1A"/>
+          <w:lang w:eastAsia="en-IN"/>
+        </w:rPr>
+        <w:t>ve</w:t>
+      </w:r>
+      <w:proofErr w:type="spellEnd"/>
+      <w:r>
+        <w:rPr>
+          <w:rFonts w:ascii="Segoe UI" w:eastAsia="Times New Roman" w:hAnsi="Segoe UI" w:cs="Segoe UI"/>
+          <w:color w:val="000000" w:themeColor="text1"/>
+          <w:sz w:val="21"/>
+          <w:szCs w:val="21"/>
+          <w:highlight w:val="lightGray"/>
+          <w:shd w:val="clear" w:color="auto" w:fill="1A1A1A"/>
+          <w:lang w:eastAsia="en-IN"/>
+        </w:rPr>
+        <w:t xml:space="preserve"> </w:t>
+      </w:r>
+    </w:p>
+    <w:p>
+      <w:pPr>
+        <w:spacing w:after="0" w:line="240" w:lineRule="auto"/>
+        <w:rPr>
+          <w:rFonts w:ascii="Segoe UI" w:eastAsia="Times New Roman" w:hAnsi="Segoe UI" w:cs="Segoe UI"/>
+          <w:color w:val="000000" w:themeColor="text1"/>
+          <w:sz w:val="21"/>
+          <w:szCs w:val="21"/>
+          <w:highlight w:val="lightGray"/>
+          <w:shd w:val="clear" w:color="auto" w:fill="1A1A1A"/>
+          <w:lang w:eastAsia="en-IN"/>
+        </w:rPr>
+      </w:pPr>
+      <w:r>
+        <w:rPr>
+          <w:rFonts w:ascii="Segoe UI" w:eastAsia="Times New Roman" w:hAnsi="Segoe UI" w:cs="Segoe UI"/>
+          <w:color w:val="000000" w:themeColor="text1"/>
+          <w:sz w:val="21"/>
+          <w:szCs w:val="21"/>
+          <w:highlight w:val="lightGray"/>
+          <w:shd w:val="clear" w:color="auto" w:fill="1A1A1A"/>
+          <w:lang w:eastAsia="en-IN"/>
+        </w:rPr>
+        <w:t xml:space="preserve">            x = 1 /x; // by </w:t>
+      </w:r>
+      <w:proofErr w:type="spellStart"/>
+      <w:r>
+        <w:rPr>
+          <w:rFonts w:ascii="Segoe UI" w:eastAsia="Times New Roman" w:hAnsi="Segoe UI" w:cs="Segoe UI"/>
+          <w:color w:val="000000" w:themeColor="text1"/>
+          <w:sz w:val="21"/>
+          <w:szCs w:val="21"/>
+          <w:highlight w:val="lightGray"/>
+          <w:shd w:val="clear" w:color="auto" w:fill="1A1A1A"/>
+          <w:lang w:eastAsia="en-IN"/>
+        </w:rPr>
+        <w:t>reciprocaling</w:t>
+      </w:r>
+      <w:proofErr w:type="spellEnd"/>
+      <w:r>
+        <w:rPr>
+          <w:rFonts w:ascii="Segoe UI" w:eastAsia="Times New Roman" w:hAnsi="Segoe UI" w:cs="Segoe UI"/>
+          <w:color w:val="000000" w:themeColor="text1"/>
+          <w:sz w:val="21"/>
+          <w:szCs w:val="21"/>
+          <w:highlight w:val="lightGray"/>
+          <w:shd w:val="clear" w:color="auto" w:fill="1A1A1A"/>
+          <w:lang w:eastAsia="en-IN"/>
+        </w:rPr>
+        <w:t xml:space="preserve"> the </w:t>
+      </w:r>
+      <w:proofErr w:type="gramStart"/>
+      <w:r>
+        <w:rPr>
+          <w:rFonts w:ascii="Segoe UI" w:eastAsia="Times New Roman" w:hAnsi="Segoe UI" w:cs="Segoe UI"/>
+          <w:color w:val="000000" w:themeColor="text1"/>
+          <w:sz w:val="21"/>
+          <w:szCs w:val="21"/>
+          <w:highlight w:val="lightGray"/>
+          <w:shd w:val="clear" w:color="auto" w:fill="1A1A1A"/>
+          <w:lang w:eastAsia="en-IN"/>
+        </w:rPr>
+        <w:t>base ,</w:t>
+      </w:r>
+      <w:proofErr w:type="gramEnd"/>
+      <w:r>
+        <w:rPr>
+          <w:rFonts w:ascii="Segoe UI" w:eastAsia="Times New Roman" w:hAnsi="Segoe UI" w:cs="Segoe UI"/>
+          <w:color w:val="000000" w:themeColor="text1"/>
+          <w:sz w:val="21"/>
+          <w:szCs w:val="21"/>
+          <w:highlight w:val="lightGray"/>
+          <w:shd w:val="clear" w:color="auto" w:fill="1A1A1A"/>
+          <w:lang w:eastAsia="en-IN"/>
+        </w:rPr>
+        <w:t xml:space="preserve"> power results will be accurate</w:t>
+      </w:r>
+    </w:p>
+    <w:p>
+      <w:pPr>
+        <w:spacing w:after="0" w:line="240" w:lineRule="auto"/>
+        <w:rPr>
+          <w:rFonts w:ascii="Segoe UI" w:eastAsia="Times New Roman" w:hAnsi="Segoe UI" w:cs="Segoe UI"/>
+          <w:color w:val="000000" w:themeColor="text1"/>
+          <w:sz w:val="21"/>
+          <w:szCs w:val="21"/>
+          <w:highlight w:val="lightGray"/>
+          <w:shd w:val="clear" w:color="auto" w:fill="1A1A1A"/>
+          <w:lang w:eastAsia="en-IN"/>
+        </w:rPr>
+      </w:pPr>
+      <w:r>
+        <w:rPr>
+          <w:rFonts w:ascii="Segoe UI" w:eastAsia="Times New Roman" w:hAnsi="Segoe UI" w:cs="Segoe UI"/>
+          <w:color w:val="000000" w:themeColor="text1"/>
+          <w:sz w:val="21"/>
+          <w:szCs w:val="21"/>
+          <w:highlight w:val="lightGray"/>
+          <w:shd w:val="clear" w:color="auto" w:fill="1A1A1A"/>
+          <w:lang w:eastAsia="en-IN"/>
+        </w:rPr>
+        <w:t xml:space="preserve">        } </w:t>
+      </w:r>
+    </w:p>
+    <w:p>
+      <w:pPr>
+        <w:spacing w:after="0" w:line="240" w:lineRule="auto"/>
+        <w:rPr>
+          <w:rFonts w:ascii="Segoe UI" w:eastAsia="Times New Roman" w:hAnsi="Segoe UI" w:cs="Segoe UI"/>
+          <w:color w:val="000000" w:themeColor="text1"/>
+          <w:sz w:val="21"/>
+          <w:szCs w:val="21"/>
+          <w:highlight w:val="lightGray"/>
+          <w:shd w:val="clear" w:color="auto" w:fill="1A1A1A"/>
+          <w:lang w:eastAsia="en-IN"/>
+        </w:rPr>
+      </w:pPr>
+      <w:r>
+        <w:rPr>
+          <w:rFonts w:ascii="Segoe UI" w:eastAsia="Times New Roman" w:hAnsi="Segoe UI" w:cs="Segoe UI"/>
+          <w:color w:val="000000" w:themeColor="text1"/>
+          <w:sz w:val="21"/>
+          <w:szCs w:val="21"/>
+          <w:highlight w:val="lightGray"/>
+          <w:shd w:val="clear" w:color="auto" w:fill="1A1A1A"/>
+          <w:lang w:eastAsia="en-IN"/>
+        </w:rPr>
+        <w:t xml:space="preserve">    </w:t>
+      </w:r>
+    </w:p>
+    <w:p>
+      <w:pPr>
+        <w:spacing w:after="0" w:line="240" w:lineRule="auto"/>
+        <w:rPr>
+          <w:rFonts w:ascii="Segoe UI" w:eastAsia="Times New Roman" w:hAnsi="Segoe UI" w:cs="Segoe UI"/>
+          <w:color w:val="000000" w:themeColor="text1"/>
+          <w:sz w:val="21"/>
+          <w:szCs w:val="21"/>
+          <w:highlight w:val="lightGray"/>
+          <w:shd w:val="clear" w:color="auto" w:fill="1A1A1A"/>
+          <w:lang w:eastAsia="en-IN"/>
+        </w:rPr>
+      </w:pPr>
+    </w:p>
+    <w:p>
+      <w:pPr>
+        <w:spacing w:after="0" w:line="240" w:lineRule="auto"/>
+        <w:rPr>
+          <w:rFonts w:ascii="Segoe UI" w:eastAsia="Times New Roman" w:hAnsi="Segoe UI" w:cs="Segoe UI"/>
+          <w:color w:val="000000" w:themeColor="text1"/>
+          <w:sz w:val="21"/>
+          <w:szCs w:val="21"/>
+          <w:highlight w:val="lightGray"/>
+          <w:shd w:val="clear" w:color="auto" w:fill="1A1A1A"/>
+          <w:lang w:eastAsia="en-IN"/>
+        </w:rPr>
+      </w:pPr>
+      <w:r>
+        <w:rPr>
+          <w:rFonts w:ascii="Segoe UI" w:eastAsia="Times New Roman" w:hAnsi="Segoe UI" w:cs="Segoe UI"/>
+          <w:color w:val="000000" w:themeColor="text1"/>
+          <w:sz w:val="21"/>
+          <w:szCs w:val="21"/>
+          <w:highlight w:val="lightGray"/>
+          <w:shd w:val="clear" w:color="auto" w:fill="1A1A1A"/>
+          <w:lang w:eastAsia="en-IN"/>
+        </w:rPr>
+        <w:t xml:space="preserve">            while (</w:t>
+      </w:r>
+      <w:proofErr w:type="gramStart"/>
+      <w:r>
+        <w:rPr>
+          <w:rFonts w:ascii="Segoe UI" w:eastAsia="Times New Roman" w:hAnsi="Segoe UI" w:cs="Segoe UI"/>
+          <w:color w:val="000000" w:themeColor="text1"/>
+          <w:sz w:val="21"/>
+          <w:szCs w:val="21"/>
+          <w:highlight w:val="lightGray"/>
+          <w:shd w:val="clear" w:color="auto" w:fill="1A1A1A"/>
+          <w:lang w:eastAsia="en-IN"/>
+        </w:rPr>
+        <w:t>power!=</w:t>
+      </w:r>
+      <w:proofErr w:type="gramEnd"/>
+      <w:r>
+        <w:rPr>
+          <w:rFonts w:ascii="Segoe UI" w:eastAsia="Times New Roman" w:hAnsi="Segoe UI" w:cs="Segoe UI"/>
+          <w:color w:val="000000" w:themeColor="text1"/>
+          <w:sz w:val="21"/>
+          <w:szCs w:val="21"/>
+          <w:highlight w:val="lightGray"/>
+          <w:shd w:val="clear" w:color="auto" w:fill="1A1A1A"/>
+          <w:lang w:eastAsia="en-IN"/>
+        </w:rPr>
+        <w:t xml:space="preserve"> 0) {</w:t>
+      </w:r>
+    </w:p>
+    <w:p>
+      <w:pPr>
+        <w:spacing w:after="0" w:line="240" w:lineRule="auto"/>
+        <w:rPr>
+          <w:rFonts w:ascii="Segoe UI" w:eastAsia="Times New Roman" w:hAnsi="Segoe UI" w:cs="Segoe UI"/>
+          <w:color w:val="000000" w:themeColor="text1"/>
+          <w:sz w:val="21"/>
+          <w:szCs w:val="21"/>
+          <w:highlight w:val="lightGray"/>
+          <w:shd w:val="clear" w:color="auto" w:fill="1A1A1A"/>
+          <w:lang w:eastAsia="en-IN"/>
+        </w:rPr>
+      </w:pPr>
+    </w:p>
+    <w:p>
+      <w:pPr>
+        <w:spacing w:after="0" w:line="240" w:lineRule="auto"/>
+        <w:rPr>
+          <w:rFonts w:ascii="Segoe UI" w:eastAsia="Times New Roman" w:hAnsi="Segoe UI" w:cs="Segoe UI"/>
+          <w:color w:val="000000" w:themeColor="text1"/>
+          <w:sz w:val="21"/>
+          <w:szCs w:val="21"/>
+          <w:highlight w:val="lightGray"/>
+          <w:shd w:val="clear" w:color="auto" w:fill="1A1A1A"/>
+          <w:lang w:eastAsia="en-IN"/>
+        </w:rPr>
+      </w:pPr>
+      <w:r>
+        <w:rPr>
+          <w:rFonts w:ascii="Segoe UI" w:eastAsia="Times New Roman" w:hAnsi="Segoe UI" w:cs="Segoe UI"/>
+          <w:color w:val="000000" w:themeColor="text1"/>
+          <w:sz w:val="21"/>
+          <w:szCs w:val="21"/>
+          <w:highlight w:val="lightGray"/>
+          <w:shd w:val="clear" w:color="auto" w:fill="1A1A1A"/>
+          <w:lang w:eastAsia="en-IN"/>
+        </w:rPr>
+        <w:t xml:space="preserve">                // suppose x = 2, power= 20 then we can write 2^20 </w:t>
+      </w:r>
+      <w:proofErr w:type="gramStart"/>
+      <w:r>
+        <w:rPr>
+          <w:rFonts w:ascii="Segoe UI" w:eastAsia="Times New Roman" w:hAnsi="Segoe UI" w:cs="Segoe UI"/>
+          <w:color w:val="000000" w:themeColor="text1"/>
+          <w:sz w:val="21"/>
+          <w:szCs w:val="21"/>
+          <w:highlight w:val="lightGray"/>
+          <w:shd w:val="clear" w:color="auto" w:fill="1A1A1A"/>
+          <w:lang w:eastAsia="en-IN"/>
+        </w:rPr>
+        <w:t>as  (</w:t>
+      </w:r>
+      <w:proofErr w:type="gramEnd"/>
+      <w:r>
+        <w:rPr>
+          <w:rFonts w:ascii="Segoe UI" w:eastAsia="Times New Roman" w:hAnsi="Segoe UI" w:cs="Segoe UI"/>
+          <w:color w:val="000000" w:themeColor="text1"/>
+          <w:sz w:val="21"/>
+          <w:szCs w:val="21"/>
+          <w:highlight w:val="lightGray"/>
+          <w:shd w:val="clear" w:color="auto" w:fill="1A1A1A"/>
+          <w:lang w:eastAsia="en-IN"/>
+        </w:rPr>
+        <w:t>2 ^ 2) ^</w:t>
+      </w:r>
+    </w:p>
+    <w:p>
+      <w:pPr>
+        <w:spacing w:after="0" w:line="240" w:lineRule="auto"/>
+        <w:rPr>
+          <w:rFonts w:ascii="Segoe UI" w:eastAsia="Times New Roman" w:hAnsi="Segoe UI" w:cs="Segoe UI"/>
+          <w:color w:val="000000" w:themeColor="text1"/>
+          <w:sz w:val="21"/>
+          <w:szCs w:val="21"/>
+          <w:highlight w:val="lightGray"/>
+          <w:shd w:val="clear" w:color="auto" w:fill="1A1A1A"/>
+          <w:lang w:eastAsia="en-IN"/>
+        </w:rPr>
+      </w:pPr>
+      <w:r>
+        <w:rPr>
+          <w:rFonts w:ascii="Segoe UI" w:eastAsia="Times New Roman" w:hAnsi="Segoe UI" w:cs="Segoe UI"/>
+          <w:color w:val="000000" w:themeColor="text1"/>
+          <w:sz w:val="21"/>
+          <w:szCs w:val="21"/>
+          <w:highlight w:val="lightGray"/>
+          <w:shd w:val="clear" w:color="auto" w:fill="1A1A1A"/>
+          <w:lang w:eastAsia="en-IN"/>
+        </w:rPr>
+        <w:t xml:space="preserve">                // (20 / 2) (2 ^ </w:t>
+      </w:r>
+      <w:proofErr w:type="gramStart"/>
+      <w:r>
+        <w:rPr>
+          <w:rFonts w:ascii="Segoe UI" w:eastAsia="Times New Roman" w:hAnsi="Segoe UI" w:cs="Segoe UI"/>
+          <w:color w:val="000000" w:themeColor="text1"/>
+          <w:sz w:val="21"/>
+          <w:szCs w:val="21"/>
+          <w:highlight w:val="lightGray"/>
+          <w:shd w:val="clear" w:color="auto" w:fill="1A1A1A"/>
+          <w:lang w:eastAsia="en-IN"/>
+        </w:rPr>
+        <w:t>2 )</w:t>
+      </w:r>
+      <w:proofErr w:type="gramEnd"/>
+      <w:r>
+        <w:rPr>
+          <w:rFonts w:ascii="Segoe UI" w:eastAsia="Times New Roman" w:hAnsi="Segoe UI" w:cs="Segoe UI"/>
+          <w:color w:val="000000" w:themeColor="text1"/>
+          <w:sz w:val="21"/>
+          <w:szCs w:val="21"/>
+          <w:highlight w:val="lightGray"/>
+          <w:shd w:val="clear" w:color="auto" w:fill="1A1A1A"/>
+          <w:lang w:eastAsia="en-IN"/>
+        </w:rPr>
+        <w:t xml:space="preserve"> can be coded as x * x  and  (20 / 2) can be</w:t>
+      </w:r>
+    </w:p>
+    <w:p>
+      <w:pPr>
+        <w:spacing w:after="0" w:line="240" w:lineRule="auto"/>
+        <w:rPr>
+          <w:rFonts w:ascii="Segoe UI" w:eastAsia="Times New Roman" w:hAnsi="Segoe UI" w:cs="Segoe UI"/>
+          <w:color w:val="000000" w:themeColor="text1"/>
+          <w:sz w:val="21"/>
+          <w:szCs w:val="21"/>
+          <w:highlight w:val="lightGray"/>
+          <w:shd w:val="clear" w:color="auto" w:fill="1A1A1A"/>
+          <w:lang w:eastAsia="en-IN"/>
+        </w:rPr>
+      </w:pPr>
+      <w:r>
+        <w:rPr>
+          <w:rFonts w:ascii="Segoe UI" w:eastAsia="Times New Roman" w:hAnsi="Segoe UI" w:cs="Segoe UI"/>
+          <w:color w:val="000000" w:themeColor="text1"/>
+          <w:sz w:val="21"/>
+          <w:szCs w:val="21"/>
+          <w:highlight w:val="lightGray"/>
+          <w:shd w:val="clear" w:color="auto" w:fill="1A1A1A"/>
+          <w:lang w:eastAsia="en-IN"/>
+        </w:rPr>
+        <w:t xml:space="preserve">                // coded as power/ 2</w:t>
+      </w:r>
+    </w:p>
+    <w:p>
+      <w:pPr>
+        <w:spacing w:after="0" w:line="240" w:lineRule="auto"/>
+        <w:rPr>
+          <w:rFonts w:ascii="Segoe UI" w:eastAsia="Times New Roman" w:hAnsi="Segoe UI" w:cs="Segoe UI"/>
+          <w:color w:val="000000" w:themeColor="text1"/>
+          <w:sz w:val="21"/>
+          <w:szCs w:val="21"/>
+          <w:highlight w:val="lightGray"/>
+          <w:shd w:val="clear" w:color="auto" w:fill="1A1A1A"/>
+          <w:lang w:eastAsia="en-IN"/>
+        </w:rPr>
+      </w:pPr>
+    </w:p>
+    <w:p>
+      <w:pPr>
+        <w:spacing w:after="0" w:line="240" w:lineRule="auto"/>
+        <w:rPr>
+          <w:rFonts w:ascii="Segoe UI" w:eastAsia="Times New Roman" w:hAnsi="Segoe UI" w:cs="Segoe UI"/>
+          <w:color w:val="000000" w:themeColor="text1"/>
+          <w:sz w:val="21"/>
+          <w:szCs w:val="21"/>
+          <w:highlight w:val="lightGray"/>
+          <w:shd w:val="clear" w:color="auto" w:fill="1A1A1A"/>
+          <w:lang w:eastAsia="en-IN"/>
+        </w:rPr>
+      </w:pPr>
+      <w:r>
+        <w:rPr>
+          <w:rFonts w:ascii="Segoe UI" w:eastAsia="Times New Roman" w:hAnsi="Segoe UI" w:cs="Segoe UI"/>
+          <w:color w:val="000000" w:themeColor="text1"/>
+          <w:sz w:val="21"/>
+          <w:szCs w:val="21"/>
+          <w:highlight w:val="lightGray"/>
+          <w:shd w:val="clear" w:color="auto" w:fill="1A1A1A"/>
+          <w:lang w:eastAsia="en-IN"/>
+        </w:rPr>
+        <w:t xml:space="preserve">                if (power% 2 == 0) {</w:t>
+      </w:r>
+    </w:p>
+    <w:p>
+      <w:pPr>
+        <w:spacing w:after="0" w:line="240" w:lineRule="auto"/>
+        <w:rPr>
+          <w:rFonts w:ascii="Segoe UI" w:eastAsia="Times New Roman" w:hAnsi="Segoe UI" w:cs="Segoe UI"/>
+          <w:color w:val="000000" w:themeColor="text1"/>
+          <w:sz w:val="21"/>
+          <w:szCs w:val="21"/>
+          <w:highlight w:val="lightGray"/>
+          <w:shd w:val="clear" w:color="auto" w:fill="1A1A1A"/>
+          <w:lang w:eastAsia="en-IN"/>
+        </w:rPr>
+      </w:pPr>
+      <w:r>
+        <w:rPr>
+          <w:rFonts w:ascii="Segoe UI" w:eastAsia="Times New Roman" w:hAnsi="Segoe UI" w:cs="Segoe UI"/>
+          <w:color w:val="000000" w:themeColor="text1"/>
+          <w:sz w:val="21"/>
+          <w:szCs w:val="21"/>
+          <w:highlight w:val="lightGray"/>
+          <w:shd w:val="clear" w:color="auto" w:fill="1A1A1A"/>
+          <w:lang w:eastAsia="en-IN"/>
+        </w:rPr>
+        <w:t xml:space="preserve">                    x *= </w:t>
+      </w:r>
+      <w:proofErr w:type="gramStart"/>
+      <w:r>
+        <w:rPr>
+          <w:rFonts w:ascii="Segoe UI" w:eastAsia="Times New Roman" w:hAnsi="Segoe UI" w:cs="Segoe UI"/>
+          <w:color w:val="000000" w:themeColor="text1"/>
+          <w:sz w:val="21"/>
+          <w:szCs w:val="21"/>
+          <w:highlight w:val="lightGray"/>
+          <w:shd w:val="clear" w:color="auto" w:fill="1A1A1A"/>
+          <w:lang w:eastAsia="en-IN"/>
+        </w:rPr>
+        <w:t xml:space="preserve">x;   </w:t>
+      </w:r>
+      <w:proofErr w:type="gramEnd"/>
+      <w:r>
+        <w:rPr>
+          <w:rFonts w:ascii="Segoe UI" w:eastAsia="Times New Roman" w:hAnsi="Segoe UI" w:cs="Segoe UI"/>
+          <w:color w:val="000000" w:themeColor="text1"/>
+          <w:sz w:val="21"/>
+          <w:szCs w:val="21"/>
+          <w:highlight w:val="lightGray"/>
+          <w:shd w:val="clear" w:color="auto" w:fill="1A1A1A"/>
+          <w:lang w:eastAsia="en-IN"/>
+        </w:rPr>
+        <w:t xml:space="preserve"> // square base</w:t>
+      </w:r>
+    </w:p>
+    <w:p>
+      <w:pPr>
+        <w:spacing w:after="0" w:line="240" w:lineRule="auto"/>
+        <w:rPr>
+          <w:rFonts w:ascii="Segoe UI" w:eastAsia="Times New Roman" w:hAnsi="Segoe UI" w:cs="Segoe UI"/>
+          <w:color w:val="000000" w:themeColor="text1"/>
+          <w:sz w:val="21"/>
+          <w:szCs w:val="21"/>
+          <w:highlight w:val="lightGray"/>
+          <w:shd w:val="clear" w:color="auto" w:fill="1A1A1A"/>
+          <w:lang w:eastAsia="en-IN"/>
+        </w:rPr>
+      </w:pPr>
+      <w:r>
+        <w:rPr>
+          <w:rFonts w:ascii="Segoe UI" w:eastAsia="Times New Roman" w:hAnsi="Segoe UI" w:cs="Segoe UI"/>
+          <w:color w:val="000000" w:themeColor="text1"/>
+          <w:sz w:val="21"/>
+          <w:szCs w:val="21"/>
+          <w:highlight w:val="lightGray"/>
+          <w:shd w:val="clear" w:color="auto" w:fill="1A1A1A"/>
+          <w:lang w:eastAsia="en-IN"/>
+        </w:rPr>
+        <w:t xml:space="preserve">                    power= power/ 2; // half the power</w:t>
+      </w:r>
+    </w:p>
+    <w:p>
+      <w:pPr>
+        <w:spacing w:after="0" w:line="240" w:lineRule="auto"/>
+        <w:rPr>
+          <w:rFonts w:ascii="Segoe UI" w:eastAsia="Times New Roman" w:hAnsi="Segoe UI" w:cs="Segoe UI"/>
+          <w:color w:val="000000" w:themeColor="text1"/>
+          <w:sz w:val="21"/>
+          <w:szCs w:val="21"/>
+          <w:highlight w:val="lightGray"/>
+          <w:shd w:val="clear" w:color="auto" w:fill="1A1A1A"/>
+          <w:lang w:eastAsia="en-IN"/>
+        </w:rPr>
+      </w:pPr>
+      <w:r>
+        <w:rPr>
+          <w:rFonts w:ascii="Segoe UI" w:eastAsia="Times New Roman" w:hAnsi="Segoe UI" w:cs="Segoe UI"/>
+          <w:color w:val="000000" w:themeColor="text1"/>
+          <w:sz w:val="21"/>
+          <w:szCs w:val="21"/>
+          <w:highlight w:val="lightGray"/>
+          <w:shd w:val="clear" w:color="auto" w:fill="1A1A1A"/>
+          <w:lang w:eastAsia="en-IN"/>
+        </w:rPr>
+        <w:t xml:space="preserve">                }</w:t>
+      </w:r>
+    </w:p>
+    <w:p>
+      <w:pPr>
+        <w:spacing w:after="0" w:line="240" w:lineRule="auto"/>
+        <w:rPr>
+          <w:rFonts w:ascii="Segoe UI" w:eastAsia="Times New Roman" w:hAnsi="Segoe UI" w:cs="Segoe UI"/>
+          <w:color w:val="000000" w:themeColor="text1"/>
+          <w:sz w:val="21"/>
+          <w:szCs w:val="21"/>
+          <w:highlight w:val="lightGray"/>
+          <w:shd w:val="clear" w:color="auto" w:fill="1A1A1A"/>
+          <w:lang w:eastAsia="en-IN"/>
+        </w:rPr>
+      </w:pPr>
+    </w:p>
+    <w:p>
+      <w:pPr>
+        <w:spacing w:after="0" w:line="240" w:lineRule="auto"/>
+        <w:rPr>
+          <w:rFonts w:ascii="Segoe UI" w:eastAsia="Times New Roman" w:hAnsi="Segoe UI" w:cs="Segoe UI"/>
+          <w:color w:val="000000" w:themeColor="text1"/>
+          <w:sz w:val="21"/>
+          <w:szCs w:val="21"/>
+          <w:highlight w:val="lightGray"/>
+          <w:shd w:val="clear" w:color="auto" w:fill="1A1A1A"/>
+          <w:lang w:eastAsia="en-IN"/>
+        </w:rPr>
+      </w:pPr>
+      <w:r>
+        <w:rPr>
+          <w:rFonts w:ascii="Segoe UI" w:eastAsia="Times New Roman" w:hAnsi="Segoe UI" w:cs="Segoe UI"/>
+          <w:color w:val="000000" w:themeColor="text1"/>
+          <w:sz w:val="21"/>
+          <w:szCs w:val="21"/>
+          <w:highlight w:val="lightGray"/>
+          <w:shd w:val="clear" w:color="auto" w:fill="1A1A1A"/>
+          <w:lang w:eastAsia="en-IN"/>
+        </w:rPr>
+        <w:t xml:space="preserve">                // if power is odd then we have to reduce power by </w:t>
+      </w:r>
+      <w:proofErr w:type="gramStart"/>
+      <w:r>
+        <w:rPr>
+          <w:rFonts w:ascii="Segoe UI" w:eastAsia="Times New Roman" w:hAnsi="Segoe UI" w:cs="Segoe UI"/>
+          <w:color w:val="000000" w:themeColor="text1"/>
+          <w:sz w:val="21"/>
+          <w:szCs w:val="21"/>
+          <w:highlight w:val="lightGray"/>
+          <w:shd w:val="clear" w:color="auto" w:fill="1A1A1A"/>
+          <w:lang w:eastAsia="en-IN"/>
+        </w:rPr>
+        <w:t>one ,</w:t>
+      </w:r>
+      <w:proofErr w:type="gramEnd"/>
+    </w:p>
+    <w:p>
+      <w:pPr>
+        <w:spacing w:after="0" w:line="240" w:lineRule="auto"/>
+        <w:rPr>
+          <w:rFonts w:ascii="Segoe UI" w:eastAsia="Times New Roman" w:hAnsi="Segoe UI" w:cs="Segoe UI"/>
+          <w:color w:val="000000" w:themeColor="text1"/>
+          <w:sz w:val="21"/>
+          <w:szCs w:val="21"/>
+          <w:highlight w:val="lightGray"/>
+          <w:shd w:val="clear" w:color="auto" w:fill="1A1A1A"/>
+          <w:lang w:eastAsia="en-IN"/>
+        </w:rPr>
+      </w:pPr>
+      <w:r>
+        <w:rPr>
+          <w:rFonts w:ascii="Segoe UI" w:eastAsia="Times New Roman" w:hAnsi="Segoe UI" w:cs="Segoe UI"/>
+          <w:color w:val="000000" w:themeColor="text1"/>
+          <w:sz w:val="21"/>
+          <w:szCs w:val="21"/>
+          <w:highlight w:val="lightGray"/>
+          <w:shd w:val="clear" w:color="auto" w:fill="1A1A1A"/>
+          <w:lang w:eastAsia="en-IN"/>
+        </w:rPr>
+        <w:t xml:space="preserve">                /</w:t>
+      </w:r>
+      <w:proofErr w:type="gramStart"/>
+      <w:r>
+        <w:rPr>
+          <w:rFonts w:ascii="Segoe UI" w:eastAsia="Times New Roman" w:hAnsi="Segoe UI" w:cs="Segoe UI"/>
+          <w:color w:val="000000" w:themeColor="text1"/>
+          <w:sz w:val="21"/>
+          <w:szCs w:val="21"/>
+          <w:highlight w:val="lightGray"/>
+          <w:shd w:val="clear" w:color="auto" w:fill="1A1A1A"/>
+          <w:lang w:eastAsia="en-IN"/>
+        </w:rPr>
+        <w:t>/  and</w:t>
+      </w:r>
+      <w:proofErr w:type="gramEnd"/>
+      <w:r>
+        <w:rPr>
+          <w:rFonts w:ascii="Segoe UI" w:eastAsia="Times New Roman" w:hAnsi="Segoe UI" w:cs="Segoe UI"/>
+          <w:color w:val="000000" w:themeColor="text1"/>
+          <w:sz w:val="21"/>
+          <w:szCs w:val="21"/>
+          <w:highlight w:val="lightGray"/>
+          <w:shd w:val="clear" w:color="auto" w:fill="1A1A1A"/>
+          <w:lang w:eastAsia="en-IN"/>
+        </w:rPr>
+        <w:t xml:space="preserve"> multiple base by result to remove that extra multiple.</w:t>
+      </w:r>
+    </w:p>
+    <w:p>
+      <w:pPr>
+        <w:spacing w:after="0" w:line="240" w:lineRule="auto"/>
+        <w:rPr>
+          <w:rFonts w:ascii="Segoe UI" w:eastAsia="Times New Roman" w:hAnsi="Segoe UI" w:cs="Segoe UI"/>
+          <w:color w:val="000000" w:themeColor="text1"/>
+          <w:sz w:val="21"/>
+          <w:szCs w:val="21"/>
+          <w:highlight w:val="lightGray"/>
+          <w:shd w:val="clear" w:color="auto" w:fill="1A1A1A"/>
+          <w:lang w:eastAsia="en-IN"/>
+        </w:rPr>
+      </w:pPr>
+    </w:p>
+    <w:p>
+      <w:pPr>
+        <w:spacing w:after="0" w:line="240" w:lineRule="auto"/>
+        <w:rPr>
+          <w:rFonts w:ascii="Segoe UI" w:eastAsia="Times New Roman" w:hAnsi="Segoe UI" w:cs="Segoe UI"/>
+          <w:color w:val="000000" w:themeColor="text1"/>
+          <w:sz w:val="21"/>
+          <w:szCs w:val="21"/>
+          <w:highlight w:val="lightGray"/>
+          <w:shd w:val="clear" w:color="auto" w:fill="1A1A1A"/>
+          <w:lang w:eastAsia="en-IN"/>
+        </w:rPr>
+      </w:pPr>
+      <w:r>
+        <w:rPr>
+          <w:rFonts w:ascii="Segoe UI" w:eastAsia="Times New Roman" w:hAnsi="Segoe UI" w:cs="Segoe UI"/>
+          <w:color w:val="000000" w:themeColor="text1"/>
+          <w:sz w:val="21"/>
+          <w:szCs w:val="21"/>
+          <w:highlight w:val="lightGray"/>
+          <w:shd w:val="clear" w:color="auto" w:fill="1A1A1A"/>
+          <w:lang w:eastAsia="en-IN"/>
+        </w:rPr>
+        <w:t xml:space="preserve">                // suppose 2^21 can be written as 2 * (2 ^ 20).</w:t>
+      </w:r>
+    </w:p>
+    <w:p>
+      <w:pPr>
+        <w:spacing w:after="0" w:line="240" w:lineRule="auto"/>
+        <w:rPr>
+          <w:rFonts w:ascii="Segoe UI" w:eastAsia="Times New Roman" w:hAnsi="Segoe UI" w:cs="Segoe UI"/>
+          <w:color w:val="000000" w:themeColor="text1"/>
+          <w:sz w:val="21"/>
+          <w:szCs w:val="21"/>
+          <w:highlight w:val="lightGray"/>
+          <w:shd w:val="clear" w:color="auto" w:fill="1A1A1A"/>
+          <w:lang w:eastAsia="en-IN"/>
+        </w:rPr>
+      </w:pPr>
+      <w:r>
+        <w:rPr>
+          <w:rFonts w:ascii="Segoe UI" w:eastAsia="Times New Roman" w:hAnsi="Segoe UI" w:cs="Segoe UI"/>
+          <w:color w:val="000000" w:themeColor="text1"/>
+          <w:sz w:val="21"/>
+          <w:szCs w:val="21"/>
+          <w:highlight w:val="lightGray"/>
+          <w:shd w:val="clear" w:color="auto" w:fill="1A1A1A"/>
+          <w:lang w:eastAsia="en-IN"/>
+        </w:rPr>
+        <w:t xml:space="preserve">                /</w:t>
+      </w:r>
+      <w:proofErr w:type="gramStart"/>
+      <w:r>
+        <w:rPr>
+          <w:rFonts w:ascii="Segoe UI" w:eastAsia="Times New Roman" w:hAnsi="Segoe UI" w:cs="Segoe UI"/>
+          <w:color w:val="000000" w:themeColor="text1"/>
+          <w:sz w:val="21"/>
+          <w:szCs w:val="21"/>
+          <w:highlight w:val="lightGray"/>
+          <w:shd w:val="clear" w:color="auto" w:fill="1A1A1A"/>
+          <w:lang w:eastAsia="en-IN"/>
+        </w:rPr>
+        <w:t>/  power</w:t>
+      </w:r>
+      <w:proofErr w:type="gramEnd"/>
+      <w:r>
+        <w:rPr>
+          <w:rFonts w:ascii="Segoe UI" w:eastAsia="Times New Roman" w:hAnsi="Segoe UI" w:cs="Segoe UI"/>
+          <w:color w:val="000000" w:themeColor="text1"/>
+          <w:sz w:val="21"/>
+          <w:szCs w:val="21"/>
+          <w:highlight w:val="lightGray"/>
+          <w:shd w:val="clear" w:color="auto" w:fill="1A1A1A"/>
+          <w:lang w:eastAsia="en-IN"/>
+        </w:rPr>
+        <w:t xml:space="preserve"> </w:t>
+      </w:r>
+      <w:proofErr w:type="spellStart"/>
+      <w:r>
+        <w:rPr>
+          <w:rFonts w:ascii="Segoe UI" w:eastAsia="Times New Roman" w:hAnsi="Segoe UI" w:cs="Segoe UI"/>
+          <w:color w:val="000000" w:themeColor="text1"/>
+          <w:sz w:val="21"/>
+          <w:szCs w:val="21"/>
+          <w:highlight w:val="lightGray"/>
+          <w:shd w:val="clear" w:color="auto" w:fill="1A1A1A"/>
+          <w:lang w:eastAsia="en-IN"/>
+        </w:rPr>
+        <w:t>powerwill</w:t>
+      </w:r>
+      <w:proofErr w:type="spellEnd"/>
+      <w:r>
+        <w:rPr>
+          <w:rFonts w:ascii="Segoe UI" w:eastAsia="Times New Roman" w:hAnsi="Segoe UI" w:cs="Segoe UI"/>
+          <w:color w:val="000000" w:themeColor="text1"/>
+          <w:sz w:val="21"/>
+          <w:szCs w:val="21"/>
+          <w:highlight w:val="lightGray"/>
+          <w:shd w:val="clear" w:color="auto" w:fill="1A1A1A"/>
+          <w:lang w:eastAsia="en-IN"/>
+        </w:rPr>
+        <w:t xml:space="preserve"> be reduced by 1 ,</w:t>
+      </w:r>
+    </w:p>
+    <w:p>
+      <w:pPr>
+        <w:spacing w:after="0" w:line="240" w:lineRule="auto"/>
+        <w:rPr>
+          <w:rFonts w:ascii="Segoe UI" w:eastAsia="Times New Roman" w:hAnsi="Segoe UI" w:cs="Segoe UI"/>
+          <w:color w:val="000000" w:themeColor="text1"/>
+          <w:sz w:val="21"/>
+          <w:szCs w:val="21"/>
+          <w:highlight w:val="lightGray"/>
+          <w:shd w:val="clear" w:color="auto" w:fill="1A1A1A"/>
+          <w:lang w:eastAsia="en-IN"/>
+        </w:rPr>
+      </w:pPr>
+      <w:r>
+        <w:rPr>
+          <w:rFonts w:ascii="Segoe UI" w:eastAsia="Times New Roman" w:hAnsi="Segoe UI" w:cs="Segoe UI"/>
+          <w:color w:val="000000" w:themeColor="text1"/>
+          <w:sz w:val="21"/>
+          <w:szCs w:val="21"/>
+          <w:highlight w:val="lightGray"/>
+          <w:shd w:val="clear" w:color="auto" w:fill="1A1A1A"/>
+          <w:lang w:eastAsia="en-IN"/>
+        </w:rPr>
+        <w:t xml:space="preserve">                /</w:t>
+      </w:r>
+      <w:proofErr w:type="gramStart"/>
+      <w:r>
+        <w:rPr>
+          <w:rFonts w:ascii="Segoe UI" w:eastAsia="Times New Roman" w:hAnsi="Segoe UI" w:cs="Segoe UI"/>
+          <w:color w:val="000000" w:themeColor="text1"/>
+          <w:sz w:val="21"/>
+          <w:szCs w:val="21"/>
+          <w:highlight w:val="lightGray"/>
+          <w:shd w:val="clear" w:color="auto" w:fill="1A1A1A"/>
+          <w:lang w:eastAsia="en-IN"/>
+        </w:rPr>
+        <w:t>/  and</w:t>
+      </w:r>
+      <w:proofErr w:type="gramEnd"/>
+      <w:r>
+        <w:rPr>
+          <w:rFonts w:ascii="Segoe UI" w:eastAsia="Times New Roman" w:hAnsi="Segoe UI" w:cs="Segoe UI"/>
+          <w:color w:val="000000" w:themeColor="text1"/>
+          <w:sz w:val="21"/>
+          <w:szCs w:val="21"/>
+          <w:highlight w:val="lightGray"/>
+          <w:shd w:val="clear" w:color="auto" w:fill="1A1A1A"/>
+          <w:lang w:eastAsia="en-IN"/>
+        </w:rPr>
+        <w:t xml:space="preserve"> removal of base will be multiplying it to result thus</w:t>
+      </w:r>
+    </w:p>
+    <w:p>
+      <w:pPr>
+        <w:spacing w:after="0" w:line="240" w:lineRule="auto"/>
+        <w:rPr>
+          <w:rFonts w:ascii="Segoe UI" w:eastAsia="Times New Roman" w:hAnsi="Segoe UI" w:cs="Segoe UI"/>
+          <w:color w:val="000000" w:themeColor="text1"/>
+          <w:sz w:val="21"/>
+          <w:szCs w:val="21"/>
+          <w:highlight w:val="lightGray"/>
+          <w:shd w:val="clear" w:color="auto" w:fill="1A1A1A"/>
+          <w:lang w:eastAsia="en-IN"/>
+        </w:rPr>
+      </w:pPr>
+      <w:r>
+        <w:rPr>
+          <w:rFonts w:ascii="Segoe UI" w:eastAsia="Times New Roman" w:hAnsi="Segoe UI" w:cs="Segoe UI"/>
+          <w:color w:val="000000" w:themeColor="text1"/>
+          <w:sz w:val="21"/>
+          <w:szCs w:val="21"/>
+          <w:highlight w:val="lightGray"/>
+          <w:shd w:val="clear" w:color="auto" w:fill="1A1A1A"/>
+          <w:lang w:eastAsia="en-IN"/>
+        </w:rPr>
+        <w:t xml:space="preserve">                /</w:t>
+      </w:r>
+      <w:proofErr w:type="gramStart"/>
+      <w:r>
+        <w:rPr>
+          <w:rFonts w:ascii="Segoe UI" w:eastAsia="Times New Roman" w:hAnsi="Segoe UI" w:cs="Segoe UI"/>
+          <w:color w:val="000000" w:themeColor="text1"/>
+          <w:sz w:val="21"/>
+          <w:szCs w:val="21"/>
+          <w:highlight w:val="lightGray"/>
+          <w:shd w:val="clear" w:color="auto" w:fill="1A1A1A"/>
+          <w:lang w:eastAsia="en-IN"/>
+        </w:rPr>
+        <w:t>/  securing</w:t>
+      </w:r>
+      <w:proofErr w:type="gramEnd"/>
+      <w:r>
+        <w:rPr>
+          <w:rFonts w:ascii="Segoe UI" w:eastAsia="Times New Roman" w:hAnsi="Segoe UI" w:cs="Segoe UI"/>
+          <w:color w:val="000000" w:themeColor="text1"/>
+          <w:sz w:val="21"/>
+          <w:szCs w:val="21"/>
+          <w:highlight w:val="lightGray"/>
+          <w:shd w:val="clear" w:color="auto" w:fill="1A1A1A"/>
+          <w:lang w:eastAsia="en-IN"/>
+        </w:rPr>
+        <w:t xml:space="preserve"> value</w:t>
+      </w:r>
+    </w:p>
+    <w:p>
+      <w:pPr>
+        <w:spacing w:after="0" w:line="240" w:lineRule="auto"/>
+        <w:rPr>
+          <w:rFonts w:ascii="Segoe UI" w:eastAsia="Times New Roman" w:hAnsi="Segoe UI" w:cs="Segoe UI"/>
+          <w:color w:val="000000" w:themeColor="text1"/>
+          <w:sz w:val="21"/>
+          <w:szCs w:val="21"/>
+          <w:highlight w:val="lightGray"/>
+          <w:shd w:val="clear" w:color="auto" w:fill="1A1A1A"/>
+          <w:lang w:eastAsia="en-IN"/>
+        </w:rPr>
+      </w:pPr>
+      <w:r>
+        <w:rPr>
+          <w:rFonts w:ascii="Segoe UI" w:eastAsia="Times New Roman" w:hAnsi="Segoe UI" w:cs="Segoe UI"/>
+          <w:color w:val="000000" w:themeColor="text1"/>
+          <w:sz w:val="21"/>
+          <w:szCs w:val="21"/>
+          <w:highlight w:val="lightGray"/>
+          <w:shd w:val="clear" w:color="auto" w:fill="1A1A1A"/>
+          <w:lang w:eastAsia="en-IN"/>
+        </w:rPr>
+        <w:t xml:space="preserve">                else {</w:t>
+      </w:r>
+    </w:p>
+    <w:p>
+      <w:pPr>
+        <w:spacing w:after="0" w:line="240" w:lineRule="auto"/>
+        <w:rPr>
+          <w:rFonts w:ascii="Segoe UI" w:eastAsia="Times New Roman" w:hAnsi="Segoe UI" w:cs="Segoe UI"/>
+          <w:color w:val="000000" w:themeColor="text1"/>
+          <w:sz w:val="21"/>
+          <w:szCs w:val="21"/>
+          <w:highlight w:val="lightGray"/>
+          <w:shd w:val="clear" w:color="auto" w:fill="1A1A1A"/>
+          <w:lang w:eastAsia="en-IN"/>
+        </w:rPr>
+      </w:pPr>
+      <w:r>
+        <w:rPr>
+          <w:rFonts w:ascii="Segoe UI" w:eastAsia="Times New Roman" w:hAnsi="Segoe UI" w:cs="Segoe UI"/>
+          <w:color w:val="000000" w:themeColor="text1"/>
+          <w:sz w:val="21"/>
+          <w:szCs w:val="21"/>
+          <w:highlight w:val="lightGray"/>
+          <w:shd w:val="clear" w:color="auto" w:fill="1A1A1A"/>
+          <w:lang w:eastAsia="en-IN"/>
+        </w:rPr>
+        <w:t xml:space="preserve">                    result *= x;</w:t>
+      </w:r>
+    </w:p>
+    <w:p>
+      <w:pPr>
+        <w:spacing w:after="0" w:line="240" w:lineRule="auto"/>
+        <w:rPr>
+          <w:rFonts w:ascii="Segoe UI" w:eastAsia="Times New Roman" w:hAnsi="Segoe UI" w:cs="Segoe UI"/>
+          <w:color w:val="000000" w:themeColor="text1"/>
+          <w:sz w:val="21"/>
+          <w:szCs w:val="21"/>
+          <w:highlight w:val="lightGray"/>
+          <w:shd w:val="clear" w:color="auto" w:fill="1A1A1A"/>
+          <w:lang w:eastAsia="en-IN"/>
+        </w:rPr>
+      </w:pPr>
+      <w:r>
+        <w:rPr>
+          <w:rFonts w:ascii="Segoe UI" w:eastAsia="Times New Roman" w:hAnsi="Segoe UI" w:cs="Segoe UI"/>
+          <w:color w:val="000000" w:themeColor="text1"/>
+          <w:sz w:val="21"/>
+          <w:szCs w:val="21"/>
+          <w:highlight w:val="lightGray"/>
+          <w:shd w:val="clear" w:color="auto" w:fill="1A1A1A"/>
+          <w:lang w:eastAsia="en-IN"/>
+        </w:rPr>
+        <w:t xml:space="preserve">                    power--;</w:t>
+      </w:r>
+    </w:p>
+    <w:p>
+      <w:pPr>
+        <w:spacing w:after="0" w:line="240" w:lineRule="auto"/>
+        <w:rPr>
+          <w:rFonts w:ascii="Segoe UI" w:eastAsia="Times New Roman" w:hAnsi="Segoe UI" w:cs="Segoe UI"/>
+          <w:color w:val="000000" w:themeColor="text1"/>
+          <w:sz w:val="21"/>
+          <w:szCs w:val="21"/>
+          <w:highlight w:val="lightGray"/>
+          <w:shd w:val="clear" w:color="auto" w:fill="1A1A1A"/>
+          <w:lang w:eastAsia="en-IN"/>
+        </w:rPr>
+      </w:pPr>
+      <w:r>
+        <w:rPr>
+          <w:rFonts w:ascii="Segoe UI" w:eastAsia="Times New Roman" w:hAnsi="Segoe UI" w:cs="Segoe UI"/>
+          <w:color w:val="000000" w:themeColor="text1"/>
+          <w:sz w:val="21"/>
+          <w:szCs w:val="21"/>
+          <w:highlight w:val="lightGray"/>
+          <w:shd w:val="clear" w:color="auto" w:fill="1A1A1A"/>
+          <w:lang w:eastAsia="en-IN"/>
+        </w:rPr>
+        <w:t xml:space="preserve">                }</w:t>
+      </w:r>
+    </w:p>
+    <w:p>
+      <w:pPr>
+        <w:spacing w:after="0" w:line="240" w:lineRule="auto"/>
+        <w:rPr>
+          <w:rFonts w:ascii="Segoe UI" w:eastAsia="Times New Roman" w:hAnsi="Segoe UI" w:cs="Segoe UI"/>
+          <w:color w:val="000000" w:themeColor="text1"/>
+          <w:sz w:val="21"/>
+          <w:szCs w:val="21"/>
+          <w:highlight w:val="lightGray"/>
+          <w:shd w:val="clear" w:color="auto" w:fill="1A1A1A"/>
+          <w:lang w:eastAsia="en-IN"/>
+        </w:rPr>
+      </w:pPr>
+      <w:r>
+        <w:rPr>
+          <w:rFonts w:ascii="Segoe UI" w:eastAsia="Times New Roman" w:hAnsi="Segoe UI" w:cs="Segoe UI"/>
+          <w:color w:val="000000" w:themeColor="text1"/>
+          <w:sz w:val="21"/>
+          <w:szCs w:val="21"/>
+          <w:highlight w:val="lightGray"/>
+          <w:shd w:val="clear" w:color="auto" w:fill="1A1A1A"/>
+          <w:lang w:eastAsia="en-IN"/>
+        </w:rPr>
+        <w:t xml:space="preserve">          }</w:t>
+      </w:r>
+    </w:p>
+    <w:p>
+      <w:pPr>
+        <w:spacing w:after="0" w:line="240" w:lineRule="auto"/>
+        <w:rPr>
+          <w:rFonts w:ascii="Segoe UI" w:eastAsia="Times New Roman" w:hAnsi="Segoe UI" w:cs="Segoe UI"/>
+          <w:color w:val="000000" w:themeColor="text1"/>
+          <w:sz w:val="21"/>
+          <w:szCs w:val="21"/>
+          <w:highlight w:val="lightGray"/>
+          <w:shd w:val="clear" w:color="auto" w:fill="1A1A1A"/>
+          <w:lang w:eastAsia="en-IN"/>
+        </w:rPr>
+      </w:pPr>
+      <w:r>
+        <w:rPr>
+          <w:rFonts w:ascii="Segoe UI" w:eastAsia="Times New Roman" w:hAnsi="Segoe UI" w:cs="Segoe UI"/>
+          <w:color w:val="000000" w:themeColor="text1"/>
+          <w:sz w:val="21"/>
+          <w:szCs w:val="21"/>
+          <w:highlight w:val="lightGray"/>
+          <w:shd w:val="clear" w:color="auto" w:fill="1A1A1A"/>
+          <w:lang w:eastAsia="en-IN"/>
+        </w:rPr>
+        <w:t xml:space="preserve">        /</w:t>
+      </w:r>
+      <w:proofErr w:type="gramStart"/>
+      <w:r>
+        <w:rPr>
+          <w:rFonts w:ascii="Segoe UI" w:eastAsia="Times New Roman" w:hAnsi="Segoe UI" w:cs="Segoe UI"/>
+          <w:color w:val="000000" w:themeColor="text1"/>
+          <w:sz w:val="21"/>
+          <w:szCs w:val="21"/>
+          <w:highlight w:val="lightGray"/>
+          <w:shd w:val="clear" w:color="auto" w:fill="1A1A1A"/>
+          <w:lang w:eastAsia="en-IN"/>
+        </w:rPr>
+        <w:t>/ }</w:t>
+      </w:r>
+      <w:proofErr w:type="gramEnd"/>
+      <w:r>
+        <w:rPr>
+          <w:rFonts w:ascii="Segoe UI" w:eastAsia="Times New Roman" w:hAnsi="Segoe UI" w:cs="Segoe UI"/>
+          <w:color w:val="000000" w:themeColor="text1"/>
+          <w:sz w:val="21"/>
+          <w:szCs w:val="21"/>
+          <w:highlight w:val="lightGray"/>
+          <w:shd w:val="clear" w:color="auto" w:fill="1A1A1A"/>
+          <w:lang w:eastAsia="en-IN"/>
+        </w:rPr>
+        <w:t xml:space="preserve"> else {</w:t>
+      </w:r>
+    </w:p>
+    <w:p>
+      <w:pPr>
+        <w:spacing w:after="0" w:line="240" w:lineRule="auto"/>
+        <w:rPr>
+          <w:rFonts w:ascii="Segoe UI" w:eastAsia="Times New Roman" w:hAnsi="Segoe UI" w:cs="Segoe UI"/>
+          <w:color w:val="000000" w:themeColor="text1"/>
+          <w:sz w:val="21"/>
+          <w:szCs w:val="21"/>
+          <w:highlight w:val="lightGray"/>
+          <w:shd w:val="clear" w:color="auto" w:fill="1A1A1A"/>
+          <w:lang w:eastAsia="en-IN"/>
+        </w:rPr>
+      </w:pPr>
+      <w:r>
+        <w:rPr>
+          <w:rFonts w:ascii="Segoe UI" w:eastAsia="Times New Roman" w:hAnsi="Segoe UI" w:cs="Segoe UI"/>
+          <w:color w:val="000000" w:themeColor="text1"/>
+          <w:sz w:val="21"/>
+          <w:szCs w:val="21"/>
+          <w:highlight w:val="lightGray"/>
+          <w:shd w:val="clear" w:color="auto" w:fill="1A1A1A"/>
+          <w:lang w:eastAsia="en-IN"/>
+        </w:rPr>
+        <w:t xml:space="preserve">        //     // convert </w:t>
+      </w:r>
+      <w:proofErr w:type="spellStart"/>
+      <w:r>
+        <w:rPr>
+          <w:rFonts w:ascii="Segoe UI" w:eastAsia="Times New Roman" w:hAnsi="Segoe UI" w:cs="Segoe UI"/>
+          <w:color w:val="000000" w:themeColor="text1"/>
+          <w:sz w:val="21"/>
+          <w:szCs w:val="21"/>
+          <w:highlight w:val="lightGray"/>
+          <w:shd w:val="clear" w:color="auto" w:fill="1A1A1A"/>
+          <w:lang w:eastAsia="en-IN"/>
+        </w:rPr>
+        <w:t>powerinto</w:t>
+      </w:r>
+      <w:proofErr w:type="spellEnd"/>
+      <w:r>
+        <w:rPr>
+          <w:rFonts w:ascii="Segoe UI" w:eastAsia="Times New Roman" w:hAnsi="Segoe UI" w:cs="Segoe UI"/>
+          <w:color w:val="000000" w:themeColor="text1"/>
+          <w:sz w:val="21"/>
+          <w:szCs w:val="21"/>
+          <w:highlight w:val="lightGray"/>
+          <w:shd w:val="clear" w:color="auto" w:fill="1A1A1A"/>
+          <w:lang w:eastAsia="en-IN"/>
+        </w:rPr>
+        <w:t xml:space="preserve"> +</w:t>
+      </w:r>
+      <w:proofErr w:type="spellStart"/>
+      <w:r>
+        <w:rPr>
+          <w:rFonts w:ascii="Segoe UI" w:eastAsia="Times New Roman" w:hAnsi="Segoe UI" w:cs="Segoe UI"/>
+          <w:color w:val="000000" w:themeColor="text1"/>
+          <w:sz w:val="21"/>
+          <w:szCs w:val="21"/>
+          <w:highlight w:val="lightGray"/>
+          <w:shd w:val="clear" w:color="auto" w:fill="1A1A1A"/>
+          <w:lang w:eastAsia="en-IN"/>
+        </w:rPr>
+        <w:t>ve</w:t>
+      </w:r>
+      <w:proofErr w:type="spellEnd"/>
+      <w:r>
+        <w:rPr>
+          <w:rFonts w:ascii="Segoe UI" w:eastAsia="Times New Roman" w:hAnsi="Segoe UI" w:cs="Segoe UI"/>
+          <w:color w:val="000000" w:themeColor="text1"/>
+          <w:sz w:val="21"/>
+          <w:szCs w:val="21"/>
+          <w:highlight w:val="lightGray"/>
+          <w:shd w:val="clear" w:color="auto" w:fill="1A1A1A"/>
+          <w:lang w:eastAsia="en-IN"/>
+        </w:rPr>
+        <w:t xml:space="preserve"> number</w:t>
+      </w:r>
+    </w:p>
+    <w:p>
+      <w:pPr>
+        <w:spacing w:after="0" w:line="240" w:lineRule="auto"/>
+        <w:rPr>
+          <w:rFonts w:ascii="Segoe UI" w:eastAsia="Times New Roman" w:hAnsi="Segoe UI" w:cs="Segoe UI"/>
+          <w:color w:val="000000" w:themeColor="text1"/>
+          <w:sz w:val="21"/>
+          <w:szCs w:val="21"/>
+          <w:highlight w:val="lightGray"/>
+          <w:shd w:val="clear" w:color="auto" w:fill="1A1A1A"/>
+          <w:lang w:eastAsia="en-IN"/>
+        </w:rPr>
+      </w:pPr>
+    </w:p>
+    <w:p>
+      <w:pPr>
+        <w:spacing w:after="0" w:line="240" w:lineRule="auto"/>
+        <w:rPr>
+          <w:rFonts w:ascii="Segoe UI" w:eastAsia="Times New Roman" w:hAnsi="Segoe UI" w:cs="Segoe UI"/>
+          <w:color w:val="000000" w:themeColor="text1"/>
+          <w:sz w:val="21"/>
+          <w:szCs w:val="21"/>
+          <w:highlight w:val="lightGray"/>
+          <w:shd w:val="clear" w:color="auto" w:fill="1A1A1A"/>
+          <w:lang w:eastAsia="en-IN"/>
+        </w:rPr>
+      </w:pPr>
+      <w:r>
+        <w:rPr>
+          <w:rFonts w:ascii="Segoe UI" w:eastAsia="Times New Roman" w:hAnsi="Segoe UI" w:cs="Segoe UI"/>
+          <w:color w:val="000000" w:themeColor="text1"/>
+          <w:sz w:val="21"/>
+          <w:szCs w:val="21"/>
+          <w:highlight w:val="lightGray"/>
+          <w:shd w:val="clear" w:color="auto" w:fill="1A1A1A"/>
+          <w:lang w:eastAsia="en-IN"/>
+        </w:rPr>
+        <w:t xml:space="preserve">        //     while (</w:t>
+      </w:r>
+      <w:proofErr w:type="gramStart"/>
+      <w:r>
+        <w:rPr>
+          <w:rFonts w:ascii="Segoe UI" w:eastAsia="Times New Roman" w:hAnsi="Segoe UI" w:cs="Segoe UI"/>
+          <w:color w:val="000000" w:themeColor="text1"/>
+          <w:sz w:val="21"/>
+          <w:szCs w:val="21"/>
+          <w:highlight w:val="lightGray"/>
+          <w:shd w:val="clear" w:color="auto" w:fill="1A1A1A"/>
+          <w:lang w:eastAsia="en-IN"/>
+        </w:rPr>
+        <w:t>power!=</w:t>
+      </w:r>
+      <w:proofErr w:type="gramEnd"/>
+      <w:r>
+        <w:rPr>
+          <w:rFonts w:ascii="Segoe UI" w:eastAsia="Times New Roman" w:hAnsi="Segoe UI" w:cs="Segoe UI"/>
+          <w:color w:val="000000" w:themeColor="text1"/>
+          <w:sz w:val="21"/>
+          <w:szCs w:val="21"/>
+          <w:highlight w:val="lightGray"/>
+          <w:shd w:val="clear" w:color="auto" w:fill="1A1A1A"/>
+          <w:lang w:eastAsia="en-IN"/>
+        </w:rPr>
+        <w:t xml:space="preserve"> 0) {</w:t>
+      </w:r>
+    </w:p>
+    <w:p>
+      <w:pPr>
+        <w:spacing w:after="0" w:line="240" w:lineRule="auto"/>
+        <w:rPr>
+          <w:rFonts w:ascii="Segoe UI" w:eastAsia="Times New Roman" w:hAnsi="Segoe UI" w:cs="Segoe UI"/>
+          <w:color w:val="000000" w:themeColor="text1"/>
+          <w:sz w:val="21"/>
+          <w:szCs w:val="21"/>
+          <w:highlight w:val="lightGray"/>
+          <w:shd w:val="clear" w:color="auto" w:fill="1A1A1A"/>
+          <w:lang w:eastAsia="en-IN"/>
+        </w:rPr>
+      </w:pPr>
+    </w:p>
+    <w:p>
+      <w:pPr>
+        <w:spacing w:after="0" w:line="240" w:lineRule="auto"/>
+        <w:rPr>
+          <w:rFonts w:ascii="Segoe UI" w:eastAsia="Times New Roman" w:hAnsi="Segoe UI" w:cs="Segoe UI"/>
+          <w:color w:val="000000" w:themeColor="text1"/>
+          <w:sz w:val="21"/>
+          <w:szCs w:val="21"/>
+          <w:highlight w:val="lightGray"/>
+          <w:shd w:val="clear" w:color="auto" w:fill="1A1A1A"/>
+          <w:lang w:eastAsia="en-IN"/>
+        </w:rPr>
+      </w:pPr>
+      <w:r>
+        <w:rPr>
+          <w:rFonts w:ascii="Segoe UI" w:eastAsia="Times New Roman" w:hAnsi="Segoe UI" w:cs="Segoe UI"/>
+          <w:color w:val="000000" w:themeColor="text1"/>
+          <w:sz w:val="21"/>
+          <w:szCs w:val="21"/>
+          <w:highlight w:val="lightGray"/>
+          <w:shd w:val="clear" w:color="auto" w:fill="1A1A1A"/>
+          <w:lang w:eastAsia="en-IN"/>
+        </w:rPr>
+        <w:lastRenderedPageBreak/>
+        <w:t xml:space="preserve">        //         // suppose x = 2, power= -20 then we can write (1/</w:t>
+      </w:r>
+      <w:proofErr w:type="gramStart"/>
+      <w:r>
+        <w:rPr>
+          <w:rFonts w:ascii="Segoe UI" w:eastAsia="Times New Roman" w:hAnsi="Segoe UI" w:cs="Segoe UI"/>
+          <w:color w:val="000000" w:themeColor="text1"/>
+          <w:sz w:val="21"/>
+          <w:szCs w:val="21"/>
+          <w:highlight w:val="lightGray"/>
+          <w:shd w:val="clear" w:color="auto" w:fill="1A1A1A"/>
+          <w:lang w:eastAsia="en-IN"/>
+        </w:rPr>
+        <w:t>2)^</w:t>
+      </w:r>
+      <w:proofErr w:type="gramEnd"/>
+      <w:r>
+        <w:rPr>
+          <w:rFonts w:ascii="Segoe UI" w:eastAsia="Times New Roman" w:hAnsi="Segoe UI" w:cs="Segoe UI"/>
+          <w:color w:val="000000" w:themeColor="text1"/>
+          <w:sz w:val="21"/>
+          <w:szCs w:val="21"/>
+          <w:highlight w:val="lightGray"/>
+          <w:shd w:val="clear" w:color="auto" w:fill="1A1A1A"/>
+          <w:lang w:eastAsia="en-IN"/>
+        </w:rPr>
+        <w:t>20 as  (1/(2 ^</w:t>
+      </w:r>
+    </w:p>
+    <w:p>
+      <w:pPr>
+        <w:spacing w:after="0" w:line="240" w:lineRule="auto"/>
+        <w:rPr>
+          <w:rFonts w:ascii="Segoe UI" w:eastAsia="Times New Roman" w:hAnsi="Segoe UI" w:cs="Segoe UI"/>
+          <w:color w:val="000000" w:themeColor="text1"/>
+          <w:sz w:val="21"/>
+          <w:szCs w:val="21"/>
+          <w:highlight w:val="lightGray"/>
+          <w:shd w:val="clear" w:color="auto" w:fill="1A1A1A"/>
+          <w:lang w:eastAsia="en-IN"/>
+        </w:rPr>
+      </w:pPr>
+      <w:r>
+        <w:rPr>
+          <w:rFonts w:ascii="Segoe UI" w:eastAsia="Times New Roman" w:hAnsi="Segoe UI" w:cs="Segoe UI"/>
+          <w:color w:val="000000" w:themeColor="text1"/>
+          <w:sz w:val="21"/>
+          <w:szCs w:val="21"/>
+          <w:highlight w:val="lightGray"/>
+          <w:shd w:val="clear" w:color="auto" w:fill="1A1A1A"/>
+          <w:lang w:eastAsia="en-IN"/>
+        </w:rPr>
+        <w:t xml:space="preserve">        //         // 2)) ^ (20 / 2) (2 ^ </w:t>
+      </w:r>
+      <w:proofErr w:type="gramStart"/>
+      <w:r>
+        <w:rPr>
+          <w:rFonts w:ascii="Segoe UI" w:eastAsia="Times New Roman" w:hAnsi="Segoe UI" w:cs="Segoe UI"/>
+          <w:color w:val="000000" w:themeColor="text1"/>
+          <w:sz w:val="21"/>
+          <w:szCs w:val="21"/>
+          <w:highlight w:val="lightGray"/>
+          <w:shd w:val="clear" w:color="auto" w:fill="1A1A1A"/>
+          <w:lang w:eastAsia="en-IN"/>
+        </w:rPr>
+        <w:t>2 )</w:t>
+      </w:r>
+      <w:proofErr w:type="gramEnd"/>
+      <w:r>
+        <w:rPr>
+          <w:rFonts w:ascii="Segoe UI" w:eastAsia="Times New Roman" w:hAnsi="Segoe UI" w:cs="Segoe UI"/>
+          <w:color w:val="000000" w:themeColor="text1"/>
+          <w:sz w:val="21"/>
+          <w:szCs w:val="21"/>
+          <w:highlight w:val="lightGray"/>
+          <w:shd w:val="clear" w:color="auto" w:fill="1A1A1A"/>
+          <w:lang w:eastAsia="en-IN"/>
+        </w:rPr>
+        <w:t xml:space="preserve"> can be coded as x * x  and  (20 / 2)</w:t>
+      </w:r>
+    </w:p>
+    <w:p>
+      <w:pPr>
+        <w:spacing w:after="0" w:line="240" w:lineRule="auto"/>
+        <w:rPr>
+          <w:rFonts w:ascii="Segoe UI" w:eastAsia="Times New Roman" w:hAnsi="Segoe UI" w:cs="Segoe UI"/>
+          <w:color w:val="000000" w:themeColor="text1"/>
+          <w:sz w:val="21"/>
+          <w:szCs w:val="21"/>
+          <w:highlight w:val="lightGray"/>
+          <w:shd w:val="clear" w:color="auto" w:fill="1A1A1A"/>
+          <w:lang w:eastAsia="en-IN"/>
+        </w:rPr>
+      </w:pPr>
+      <w:r>
+        <w:rPr>
+          <w:rFonts w:ascii="Segoe UI" w:eastAsia="Times New Roman" w:hAnsi="Segoe UI" w:cs="Segoe UI"/>
+          <w:color w:val="000000" w:themeColor="text1"/>
+          <w:sz w:val="21"/>
+          <w:szCs w:val="21"/>
+          <w:highlight w:val="lightGray"/>
+          <w:shd w:val="clear" w:color="auto" w:fill="1A1A1A"/>
+          <w:lang w:eastAsia="en-IN"/>
+        </w:rPr>
+        <w:t xml:space="preserve">        //         // can be coded as power/ 2</w:t>
+      </w:r>
+    </w:p>
+    <w:p>
+      <w:pPr>
+        <w:spacing w:after="0" w:line="240" w:lineRule="auto"/>
+        <w:rPr>
+          <w:rFonts w:ascii="Segoe UI" w:eastAsia="Times New Roman" w:hAnsi="Segoe UI" w:cs="Segoe UI"/>
+          <w:color w:val="000000" w:themeColor="text1"/>
+          <w:sz w:val="21"/>
+          <w:szCs w:val="21"/>
+          <w:highlight w:val="lightGray"/>
+          <w:shd w:val="clear" w:color="auto" w:fill="1A1A1A"/>
+          <w:lang w:eastAsia="en-IN"/>
+        </w:rPr>
+      </w:pPr>
+    </w:p>
+    <w:p>
+      <w:pPr>
+        <w:spacing w:after="0" w:line="240" w:lineRule="auto"/>
+        <w:rPr>
+          <w:rFonts w:ascii="Segoe UI" w:eastAsia="Times New Roman" w:hAnsi="Segoe UI" w:cs="Segoe UI"/>
+          <w:color w:val="000000" w:themeColor="text1"/>
+          <w:sz w:val="21"/>
+          <w:szCs w:val="21"/>
+          <w:highlight w:val="lightGray"/>
+          <w:shd w:val="clear" w:color="auto" w:fill="1A1A1A"/>
+          <w:lang w:eastAsia="en-IN"/>
+        </w:rPr>
+      </w:pPr>
+      <w:r>
+        <w:rPr>
+          <w:rFonts w:ascii="Segoe UI" w:eastAsia="Times New Roman" w:hAnsi="Segoe UI" w:cs="Segoe UI"/>
+          <w:color w:val="000000" w:themeColor="text1"/>
+          <w:sz w:val="21"/>
+          <w:szCs w:val="21"/>
+          <w:highlight w:val="lightGray"/>
+          <w:shd w:val="clear" w:color="auto" w:fill="1A1A1A"/>
+          <w:lang w:eastAsia="en-IN"/>
+        </w:rPr>
+        <w:t xml:space="preserve">        //         if (power% 2 == 0) {</w:t>
+      </w:r>
+    </w:p>
+    <w:p>
+      <w:pPr>
+        <w:spacing w:after="0" w:line="240" w:lineRule="auto"/>
+        <w:rPr>
+          <w:rFonts w:ascii="Segoe UI" w:eastAsia="Times New Roman" w:hAnsi="Segoe UI" w:cs="Segoe UI"/>
+          <w:color w:val="000000" w:themeColor="text1"/>
+          <w:sz w:val="21"/>
+          <w:szCs w:val="21"/>
+          <w:highlight w:val="lightGray"/>
+          <w:shd w:val="clear" w:color="auto" w:fill="1A1A1A"/>
+          <w:lang w:eastAsia="en-IN"/>
+        </w:rPr>
+      </w:pPr>
+      <w:r>
+        <w:rPr>
+          <w:rFonts w:ascii="Segoe UI" w:eastAsia="Times New Roman" w:hAnsi="Segoe UI" w:cs="Segoe UI"/>
+          <w:color w:val="000000" w:themeColor="text1"/>
+          <w:sz w:val="21"/>
+          <w:szCs w:val="21"/>
+          <w:highlight w:val="lightGray"/>
+          <w:shd w:val="clear" w:color="auto" w:fill="1A1A1A"/>
+          <w:lang w:eastAsia="en-IN"/>
+        </w:rPr>
+        <w:t xml:space="preserve">        //             x *= </w:t>
+      </w:r>
+      <w:proofErr w:type="gramStart"/>
+      <w:r>
+        <w:rPr>
+          <w:rFonts w:ascii="Segoe UI" w:eastAsia="Times New Roman" w:hAnsi="Segoe UI" w:cs="Segoe UI"/>
+          <w:color w:val="000000" w:themeColor="text1"/>
+          <w:sz w:val="21"/>
+          <w:szCs w:val="21"/>
+          <w:highlight w:val="lightGray"/>
+          <w:shd w:val="clear" w:color="auto" w:fill="1A1A1A"/>
+          <w:lang w:eastAsia="en-IN"/>
+        </w:rPr>
+        <w:t xml:space="preserve">x;   </w:t>
+      </w:r>
+      <w:proofErr w:type="gramEnd"/>
+      <w:r>
+        <w:rPr>
+          <w:rFonts w:ascii="Segoe UI" w:eastAsia="Times New Roman" w:hAnsi="Segoe UI" w:cs="Segoe UI"/>
+          <w:color w:val="000000" w:themeColor="text1"/>
+          <w:sz w:val="21"/>
+          <w:szCs w:val="21"/>
+          <w:highlight w:val="lightGray"/>
+          <w:shd w:val="clear" w:color="auto" w:fill="1A1A1A"/>
+          <w:lang w:eastAsia="en-IN"/>
+        </w:rPr>
+        <w:t xml:space="preserve"> // square base</w:t>
+      </w:r>
+    </w:p>
+    <w:p>
+      <w:pPr>
+        <w:spacing w:after="0" w:line="240" w:lineRule="auto"/>
+        <w:rPr>
+          <w:rFonts w:ascii="Segoe UI" w:eastAsia="Times New Roman" w:hAnsi="Segoe UI" w:cs="Segoe UI"/>
+          <w:color w:val="000000" w:themeColor="text1"/>
+          <w:sz w:val="21"/>
+          <w:szCs w:val="21"/>
+          <w:highlight w:val="lightGray"/>
+          <w:shd w:val="clear" w:color="auto" w:fill="1A1A1A"/>
+          <w:lang w:eastAsia="en-IN"/>
+        </w:rPr>
+      </w:pPr>
+      <w:r>
+        <w:rPr>
+          <w:rFonts w:ascii="Segoe UI" w:eastAsia="Times New Roman" w:hAnsi="Segoe UI" w:cs="Segoe UI"/>
+          <w:color w:val="000000" w:themeColor="text1"/>
+          <w:sz w:val="21"/>
+          <w:szCs w:val="21"/>
+          <w:highlight w:val="lightGray"/>
+          <w:shd w:val="clear" w:color="auto" w:fill="1A1A1A"/>
+          <w:lang w:eastAsia="en-IN"/>
+        </w:rPr>
+        <w:t xml:space="preserve">        //             power= power/ 2; // half the power</w:t>
+      </w:r>
+    </w:p>
+    <w:p>
+      <w:pPr>
+        <w:spacing w:after="0" w:line="240" w:lineRule="auto"/>
+        <w:rPr>
+          <w:rFonts w:ascii="Segoe UI" w:eastAsia="Times New Roman" w:hAnsi="Segoe UI" w:cs="Segoe UI"/>
+          <w:color w:val="000000" w:themeColor="text1"/>
+          <w:sz w:val="21"/>
+          <w:szCs w:val="21"/>
+          <w:highlight w:val="lightGray"/>
+          <w:shd w:val="clear" w:color="auto" w:fill="1A1A1A"/>
+          <w:lang w:eastAsia="en-IN"/>
+        </w:rPr>
+      </w:pPr>
+      <w:r>
+        <w:rPr>
+          <w:rFonts w:ascii="Segoe UI" w:eastAsia="Times New Roman" w:hAnsi="Segoe UI" w:cs="Segoe UI"/>
+          <w:color w:val="000000" w:themeColor="text1"/>
+          <w:sz w:val="21"/>
+          <w:szCs w:val="21"/>
+          <w:highlight w:val="lightGray"/>
+          <w:shd w:val="clear" w:color="auto" w:fill="1A1A1A"/>
+          <w:lang w:eastAsia="en-IN"/>
+        </w:rPr>
+        <w:t xml:space="preserve">        //         }</w:t>
+      </w:r>
+    </w:p>
+    <w:p>
+      <w:pPr>
+        <w:spacing w:after="0" w:line="240" w:lineRule="auto"/>
+        <w:rPr>
+          <w:rFonts w:ascii="Segoe UI" w:eastAsia="Times New Roman" w:hAnsi="Segoe UI" w:cs="Segoe UI"/>
+          <w:color w:val="000000" w:themeColor="text1"/>
+          <w:sz w:val="21"/>
+          <w:szCs w:val="21"/>
+          <w:highlight w:val="lightGray"/>
+          <w:shd w:val="clear" w:color="auto" w:fill="1A1A1A"/>
+          <w:lang w:eastAsia="en-IN"/>
+        </w:rPr>
+      </w:pPr>
+    </w:p>
+    <w:p>
+      <w:pPr>
+        <w:spacing w:after="0" w:line="240" w:lineRule="auto"/>
+        <w:rPr>
+          <w:rFonts w:ascii="Segoe UI" w:eastAsia="Times New Roman" w:hAnsi="Segoe UI" w:cs="Segoe UI"/>
+          <w:color w:val="000000" w:themeColor="text1"/>
+          <w:sz w:val="21"/>
+          <w:szCs w:val="21"/>
+          <w:highlight w:val="lightGray"/>
+          <w:shd w:val="clear" w:color="auto" w:fill="1A1A1A"/>
+          <w:lang w:eastAsia="en-IN"/>
+        </w:rPr>
+      </w:pPr>
+      <w:r>
+        <w:rPr>
+          <w:rFonts w:ascii="Segoe UI" w:eastAsia="Times New Roman" w:hAnsi="Segoe UI" w:cs="Segoe UI"/>
+          <w:color w:val="000000" w:themeColor="text1"/>
+          <w:sz w:val="21"/>
+          <w:szCs w:val="21"/>
+          <w:highlight w:val="lightGray"/>
+          <w:shd w:val="clear" w:color="auto" w:fill="1A1A1A"/>
+          <w:lang w:eastAsia="en-IN"/>
+        </w:rPr>
+        <w:t xml:space="preserve">        //         // if power is odd then we have to reduce power by </w:t>
+      </w:r>
+      <w:proofErr w:type="gramStart"/>
+      <w:r>
+        <w:rPr>
+          <w:rFonts w:ascii="Segoe UI" w:eastAsia="Times New Roman" w:hAnsi="Segoe UI" w:cs="Segoe UI"/>
+          <w:color w:val="000000" w:themeColor="text1"/>
+          <w:sz w:val="21"/>
+          <w:szCs w:val="21"/>
+          <w:highlight w:val="lightGray"/>
+          <w:shd w:val="clear" w:color="auto" w:fill="1A1A1A"/>
+          <w:lang w:eastAsia="en-IN"/>
+        </w:rPr>
+        <w:t>one ,</w:t>
+      </w:r>
+      <w:proofErr w:type="gramEnd"/>
+    </w:p>
+    <w:p>
+      <w:pPr>
+        <w:spacing w:after="0" w:line="240" w:lineRule="auto"/>
+        <w:rPr>
+          <w:rFonts w:ascii="Segoe UI" w:eastAsia="Times New Roman" w:hAnsi="Segoe UI" w:cs="Segoe UI"/>
+          <w:color w:val="000000" w:themeColor="text1"/>
+          <w:sz w:val="21"/>
+          <w:szCs w:val="21"/>
+          <w:highlight w:val="lightGray"/>
+          <w:shd w:val="clear" w:color="auto" w:fill="1A1A1A"/>
+          <w:lang w:eastAsia="en-IN"/>
+        </w:rPr>
+      </w:pPr>
+      <w:r>
+        <w:rPr>
+          <w:rFonts w:ascii="Segoe UI" w:eastAsia="Times New Roman" w:hAnsi="Segoe UI" w:cs="Segoe UI"/>
+          <w:color w:val="000000" w:themeColor="text1"/>
+          <w:sz w:val="21"/>
+          <w:szCs w:val="21"/>
+          <w:highlight w:val="lightGray"/>
+          <w:shd w:val="clear" w:color="auto" w:fill="1A1A1A"/>
+          <w:lang w:eastAsia="en-IN"/>
+        </w:rPr>
+        <w:t xml:space="preserve">        //         /</w:t>
+      </w:r>
+      <w:proofErr w:type="gramStart"/>
+      <w:r>
+        <w:rPr>
+          <w:rFonts w:ascii="Segoe UI" w:eastAsia="Times New Roman" w:hAnsi="Segoe UI" w:cs="Segoe UI"/>
+          <w:color w:val="000000" w:themeColor="text1"/>
+          <w:sz w:val="21"/>
+          <w:szCs w:val="21"/>
+          <w:highlight w:val="lightGray"/>
+          <w:shd w:val="clear" w:color="auto" w:fill="1A1A1A"/>
+          <w:lang w:eastAsia="en-IN"/>
+        </w:rPr>
+        <w:t>/  and</w:t>
+      </w:r>
+      <w:proofErr w:type="gramEnd"/>
+      <w:r>
+        <w:rPr>
+          <w:rFonts w:ascii="Segoe UI" w:eastAsia="Times New Roman" w:hAnsi="Segoe UI" w:cs="Segoe UI"/>
+          <w:color w:val="000000" w:themeColor="text1"/>
+          <w:sz w:val="21"/>
+          <w:szCs w:val="21"/>
+          <w:highlight w:val="lightGray"/>
+          <w:shd w:val="clear" w:color="auto" w:fill="1A1A1A"/>
+          <w:lang w:eastAsia="en-IN"/>
+        </w:rPr>
+        <w:t xml:space="preserve"> divide result by base to remove that extra multiple.</w:t>
+      </w:r>
+    </w:p>
+    <w:p>
+      <w:pPr>
+        <w:spacing w:after="0" w:line="240" w:lineRule="auto"/>
+        <w:rPr>
+          <w:rFonts w:ascii="Segoe UI" w:eastAsia="Times New Roman" w:hAnsi="Segoe UI" w:cs="Segoe UI"/>
+          <w:color w:val="000000" w:themeColor="text1"/>
+          <w:sz w:val="21"/>
+          <w:szCs w:val="21"/>
+          <w:highlight w:val="lightGray"/>
+          <w:shd w:val="clear" w:color="auto" w:fill="1A1A1A"/>
+          <w:lang w:eastAsia="en-IN"/>
+        </w:rPr>
+      </w:pPr>
+    </w:p>
+    <w:p>
+      <w:pPr>
+        <w:spacing w:after="0" w:line="240" w:lineRule="auto"/>
+        <w:rPr>
+          <w:rFonts w:ascii="Segoe UI" w:eastAsia="Times New Roman" w:hAnsi="Segoe UI" w:cs="Segoe UI"/>
+          <w:color w:val="000000" w:themeColor="text1"/>
+          <w:sz w:val="21"/>
+          <w:szCs w:val="21"/>
+          <w:highlight w:val="lightGray"/>
+          <w:shd w:val="clear" w:color="auto" w:fill="1A1A1A"/>
+          <w:lang w:eastAsia="en-IN"/>
+        </w:rPr>
+      </w:pPr>
+      <w:r>
+        <w:rPr>
+          <w:rFonts w:ascii="Segoe UI" w:eastAsia="Times New Roman" w:hAnsi="Segoe UI" w:cs="Segoe UI"/>
+          <w:color w:val="000000" w:themeColor="text1"/>
+          <w:sz w:val="21"/>
+          <w:szCs w:val="21"/>
+          <w:highlight w:val="lightGray"/>
+          <w:shd w:val="clear" w:color="auto" w:fill="1A1A1A"/>
+          <w:lang w:eastAsia="en-IN"/>
+        </w:rPr>
+        <w:t xml:space="preserve">        //         // suppose 2^21 can be written as 2 * (2 ^ 20).</w:t>
+      </w:r>
+    </w:p>
+    <w:p>
+      <w:pPr>
+        <w:spacing w:after="0" w:line="240" w:lineRule="auto"/>
+        <w:rPr>
+          <w:rFonts w:ascii="Segoe UI" w:eastAsia="Times New Roman" w:hAnsi="Segoe UI" w:cs="Segoe UI"/>
+          <w:color w:val="000000" w:themeColor="text1"/>
+          <w:sz w:val="21"/>
+          <w:szCs w:val="21"/>
+          <w:highlight w:val="lightGray"/>
+          <w:shd w:val="clear" w:color="auto" w:fill="1A1A1A"/>
+          <w:lang w:eastAsia="en-IN"/>
+        </w:rPr>
+      </w:pPr>
+      <w:r>
+        <w:rPr>
+          <w:rFonts w:ascii="Segoe UI" w:eastAsia="Times New Roman" w:hAnsi="Segoe UI" w:cs="Segoe UI"/>
+          <w:color w:val="000000" w:themeColor="text1"/>
+          <w:sz w:val="21"/>
+          <w:szCs w:val="21"/>
+          <w:highlight w:val="lightGray"/>
+          <w:shd w:val="clear" w:color="auto" w:fill="1A1A1A"/>
+          <w:lang w:eastAsia="en-IN"/>
+        </w:rPr>
+        <w:t xml:space="preserve">        //         /</w:t>
+      </w:r>
+      <w:proofErr w:type="gramStart"/>
+      <w:r>
+        <w:rPr>
+          <w:rFonts w:ascii="Segoe UI" w:eastAsia="Times New Roman" w:hAnsi="Segoe UI" w:cs="Segoe UI"/>
+          <w:color w:val="000000" w:themeColor="text1"/>
+          <w:sz w:val="21"/>
+          <w:szCs w:val="21"/>
+          <w:highlight w:val="lightGray"/>
+          <w:shd w:val="clear" w:color="auto" w:fill="1A1A1A"/>
+          <w:lang w:eastAsia="en-IN"/>
+        </w:rPr>
+        <w:t>/  power</w:t>
+      </w:r>
+      <w:proofErr w:type="gramEnd"/>
+      <w:r>
+        <w:rPr>
+          <w:rFonts w:ascii="Segoe UI" w:eastAsia="Times New Roman" w:hAnsi="Segoe UI" w:cs="Segoe UI"/>
+          <w:color w:val="000000" w:themeColor="text1"/>
+          <w:sz w:val="21"/>
+          <w:szCs w:val="21"/>
+          <w:highlight w:val="lightGray"/>
+          <w:shd w:val="clear" w:color="auto" w:fill="1A1A1A"/>
+          <w:lang w:eastAsia="en-IN"/>
+        </w:rPr>
+        <w:t xml:space="preserve"> </w:t>
+      </w:r>
+      <w:proofErr w:type="spellStart"/>
+      <w:r>
+        <w:rPr>
+          <w:rFonts w:ascii="Segoe UI" w:eastAsia="Times New Roman" w:hAnsi="Segoe UI" w:cs="Segoe UI"/>
+          <w:color w:val="000000" w:themeColor="text1"/>
+          <w:sz w:val="21"/>
+          <w:szCs w:val="21"/>
+          <w:highlight w:val="lightGray"/>
+          <w:shd w:val="clear" w:color="auto" w:fill="1A1A1A"/>
+          <w:lang w:eastAsia="en-IN"/>
+        </w:rPr>
+        <w:t>powerwill</w:t>
+      </w:r>
+      <w:proofErr w:type="spellEnd"/>
+      <w:r>
+        <w:rPr>
+          <w:rFonts w:ascii="Segoe UI" w:eastAsia="Times New Roman" w:hAnsi="Segoe UI" w:cs="Segoe UI"/>
+          <w:color w:val="000000" w:themeColor="text1"/>
+          <w:sz w:val="21"/>
+          <w:szCs w:val="21"/>
+          <w:highlight w:val="lightGray"/>
+          <w:shd w:val="clear" w:color="auto" w:fill="1A1A1A"/>
+          <w:lang w:eastAsia="en-IN"/>
+        </w:rPr>
+        <w:t xml:space="preserve"> be reduced by 1 ,</w:t>
+      </w:r>
+    </w:p>
+    <w:p>
+      <w:pPr>
+        <w:spacing w:after="0" w:line="240" w:lineRule="auto"/>
+        <w:rPr>
+          <w:rFonts w:ascii="Segoe UI" w:eastAsia="Times New Roman" w:hAnsi="Segoe UI" w:cs="Segoe UI"/>
+          <w:color w:val="000000" w:themeColor="text1"/>
+          <w:sz w:val="21"/>
+          <w:szCs w:val="21"/>
+          <w:highlight w:val="lightGray"/>
+          <w:shd w:val="clear" w:color="auto" w:fill="1A1A1A"/>
+          <w:lang w:eastAsia="en-IN"/>
+        </w:rPr>
+      </w:pPr>
+      <w:r>
+        <w:rPr>
+          <w:rFonts w:ascii="Segoe UI" w:eastAsia="Times New Roman" w:hAnsi="Segoe UI" w:cs="Segoe UI"/>
+          <w:color w:val="000000" w:themeColor="text1"/>
+          <w:sz w:val="21"/>
+          <w:szCs w:val="21"/>
+          <w:highlight w:val="lightGray"/>
+          <w:shd w:val="clear" w:color="auto" w:fill="1A1A1A"/>
+          <w:lang w:eastAsia="en-IN"/>
+        </w:rPr>
+        <w:t xml:space="preserve">        //         /</w:t>
+      </w:r>
+      <w:proofErr w:type="gramStart"/>
+      <w:r>
+        <w:rPr>
+          <w:rFonts w:ascii="Segoe UI" w:eastAsia="Times New Roman" w:hAnsi="Segoe UI" w:cs="Segoe UI"/>
+          <w:color w:val="000000" w:themeColor="text1"/>
+          <w:sz w:val="21"/>
+          <w:szCs w:val="21"/>
+          <w:highlight w:val="lightGray"/>
+          <w:shd w:val="clear" w:color="auto" w:fill="1A1A1A"/>
+          <w:lang w:eastAsia="en-IN"/>
+        </w:rPr>
+        <w:t>/  and</w:t>
+      </w:r>
+      <w:proofErr w:type="gramEnd"/>
+      <w:r>
+        <w:rPr>
+          <w:rFonts w:ascii="Segoe UI" w:eastAsia="Times New Roman" w:hAnsi="Segoe UI" w:cs="Segoe UI"/>
+          <w:color w:val="000000" w:themeColor="text1"/>
+          <w:sz w:val="21"/>
+          <w:szCs w:val="21"/>
+          <w:highlight w:val="lightGray"/>
+          <w:shd w:val="clear" w:color="auto" w:fill="1A1A1A"/>
+          <w:lang w:eastAsia="en-IN"/>
+        </w:rPr>
+        <w:t xml:space="preserve"> removal of base will be dividing it to result thus</w:t>
+      </w:r>
+    </w:p>
+    <w:p>
+      <w:pPr>
+        <w:spacing w:after="0" w:line="240" w:lineRule="auto"/>
+        <w:rPr>
+          <w:rFonts w:ascii="Segoe UI" w:eastAsia="Times New Roman" w:hAnsi="Segoe UI" w:cs="Segoe UI"/>
+          <w:color w:val="000000" w:themeColor="text1"/>
+          <w:sz w:val="21"/>
+          <w:szCs w:val="21"/>
+          <w:highlight w:val="lightGray"/>
+          <w:shd w:val="clear" w:color="auto" w:fill="1A1A1A"/>
+          <w:lang w:eastAsia="en-IN"/>
+        </w:rPr>
+      </w:pPr>
+      <w:r>
+        <w:rPr>
+          <w:rFonts w:ascii="Segoe UI" w:eastAsia="Times New Roman" w:hAnsi="Segoe UI" w:cs="Segoe UI"/>
+          <w:color w:val="000000" w:themeColor="text1"/>
+          <w:sz w:val="21"/>
+          <w:szCs w:val="21"/>
+          <w:highlight w:val="lightGray"/>
+          <w:shd w:val="clear" w:color="auto" w:fill="1A1A1A"/>
+          <w:lang w:eastAsia="en-IN"/>
+        </w:rPr>
+        <w:t xml:space="preserve">        //         /</w:t>
+      </w:r>
+      <w:proofErr w:type="gramStart"/>
+      <w:r>
+        <w:rPr>
+          <w:rFonts w:ascii="Segoe UI" w:eastAsia="Times New Roman" w:hAnsi="Segoe UI" w:cs="Segoe UI"/>
+          <w:color w:val="000000" w:themeColor="text1"/>
+          <w:sz w:val="21"/>
+          <w:szCs w:val="21"/>
+          <w:highlight w:val="lightGray"/>
+          <w:shd w:val="clear" w:color="auto" w:fill="1A1A1A"/>
+          <w:lang w:eastAsia="en-IN"/>
+        </w:rPr>
+        <w:t>/  securing</w:t>
+      </w:r>
+      <w:proofErr w:type="gramEnd"/>
+      <w:r>
+        <w:rPr>
+          <w:rFonts w:ascii="Segoe UI" w:eastAsia="Times New Roman" w:hAnsi="Segoe UI" w:cs="Segoe UI"/>
+          <w:color w:val="000000" w:themeColor="text1"/>
+          <w:sz w:val="21"/>
+          <w:szCs w:val="21"/>
+          <w:highlight w:val="lightGray"/>
+          <w:shd w:val="clear" w:color="auto" w:fill="1A1A1A"/>
+          <w:lang w:eastAsia="en-IN"/>
+        </w:rPr>
+        <w:t xml:space="preserve"> value</w:t>
+      </w:r>
+    </w:p>
+    <w:p>
+      <w:pPr>
+        <w:spacing w:after="0" w:line="240" w:lineRule="auto"/>
+        <w:rPr>
+          <w:rFonts w:ascii="Segoe UI" w:eastAsia="Times New Roman" w:hAnsi="Segoe UI" w:cs="Segoe UI"/>
+          <w:color w:val="000000" w:themeColor="text1"/>
+          <w:sz w:val="21"/>
+          <w:szCs w:val="21"/>
+          <w:highlight w:val="lightGray"/>
+          <w:shd w:val="clear" w:color="auto" w:fill="1A1A1A"/>
+          <w:lang w:eastAsia="en-IN"/>
+        </w:rPr>
+      </w:pPr>
+      <w:r>
+        <w:rPr>
+          <w:rFonts w:ascii="Segoe UI" w:eastAsia="Times New Roman" w:hAnsi="Segoe UI" w:cs="Segoe UI"/>
+          <w:color w:val="000000" w:themeColor="text1"/>
+          <w:sz w:val="21"/>
+          <w:szCs w:val="21"/>
+          <w:highlight w:val="lightGray"/>
+          <w:shd w:val="clear" w:color="auto" w:fill="1A1A1A"/>
+          <w:lang w:eastAsia="en-IN"/>
+        </w:rPr>
+        <w:t xml:space="preserve">        //         else {</w:t>
+      </w:r>
+    </w:p>
+    <w:p>
+      <w:pPr>
+        <w:spacing w:after="0" w:line="240" w:lineRule="auto"/>
+        <w:rPr>
+          <w:rFonts w:ascii="Segoe UI" w:eastAsia="Times New Roman" w:hAnsi="Segoe UI" w:cs="Segoe UI"/>
+          <w:color w:val="000000" w:themeColor="text1"/>
+          <w:sz w:val="21"/>
+          <w:szCs w:val="21"/>
+          <w:highlight w:val="lightGray"/>
+          <w:shd w:val="clear" w:color="auto" w:fill="1A1A1A"/>
+          <w:lang w:eastAsia="en-IN"/>
+        </w:rPr>
+      </w:pPr>
+      <w:r>
+        <w:rPr>
+          <w:rFonts w:ascii="Segoe UI" w:eastAsia="Times New Roman" w:hAnsi="Segoe UI" w:cs="Segoe UI"/>
+          <w:color w:val="000000" w:themeColor="text1"/>
+          <w:sz w:val="21"/>
+          <w:szCs w:val="21"/>
+          <w:highlight w:val="lightGray"/>
+          <w:shd w:val="clear" w:color="auto" w:fill="1A1A1A"/>
+          <w:lang w:eastAsia="en-IN"/>
+        </w:rPr>
+        <w:t xml:space="preserve">        //             result /= x;</w:t>
+      </w:r>
+    </w:p>
+    <w:p>
+      <w:pPr>
+        <w:spacing w:after="0" w:line="240" w:lineRule="auto"/>
+        <w:rPr>
+          <w:rFonts w:ascii="Segoe UI" w:eastAsia="Times New Roman" w:hAnsi="Segoe UI" w:cs="Segoe UI"/>
+          <w:color w:val="000000" w:themeColor="text1"/>
+          <w:sz w:val="21"/>
+          <w:szCs w:val="21"/>
+          <w:highlight w:val="lightGray"/>
+          <w:shd w:val="clear" w:color="auto" w:fill="1A1A1A"/>
+          <w:lang w:eastAsia="en-IN"/>
+        </w:rPr>
+      </w:pPr>
+      <w:r>
+        <w:rPr>
+          <w:rFonts w:ascii="Segoe UI" w:eastAsia="Times New Roman" w:hAnsi="Segoe UI" w:cs="Segoe UI"/>
+          <w:color w:val="000000" w:themeColor="text1"/>
+          <w:sz w:val="21"/>
+          <w:szCs w:val="21"/>
+          <w:highlight w:val="lightGray"/>
+          <w:shd w:val="clear" w:color="auto" w:fill="1A1A1A"/>
+          <w:lang w:eastAsia="en-IN"/>
+        </w:rPr>
+        <w:t xml:space="preserve">        //         }</w:t>
+      </w:r>
+    </w:p>
+    <w:p>
+      <w:pPr>
+        <w:spacing w:after="0" w:line="240" w:lineRule="auto"/>
+        <w:rPr>
+          <w:rFonts w:ascii="Segoe UI" w:eastAsia="Times New Roman" w:hAnsi="Segoe UI" w:cs="Segoe UI"/>
+          <w:color w:val="000000" w:themeColor="text1"/>
+          <w:sz w:val="21"/>
+          <w:szCs w:val="21"/>
+          <w:highlight w:val="lightGray"/>
+          <w:shd w:val="clear" w:color="auto" w:fill="1A1A1A"/>
+          <w:lang w:eastAsia="en-IN"/>
+        </w:rPr>
+      </w:pPr>
+      <w:r>
+        <w:rPr>
+          <w:rFonts w:ascii="Segoe UI" w:eastAsia="Times New Roman" w:hAnsi="Segoe UI" w:cs="Segoe UI"/>
+          <w:color w:val="000000" w:themeColor="text1"/>
+          <w:sz w:val="21"/>
+          <w:szCs w:val="21"/>
+          <w:highlight w:val="lightGray"/>
+          <w:shd w:val="clear" w:color="auto" w:fill="1A1A1A"/>
+          <w:lang w:eastAsia="en-IN"/>
+        </w:rPr>
+        <w:t xml:space="preserve">        //     }</w:t>
+      </w:r>
+    </w:p>
+    <w:p>
+      <w:pPr>
+        <w:spacing w:after="0" w:line="240" w:lineRule="auto"/>
+        <w:rPr>
+          <w:rFonts w:ascii="Segoe UI" w:eastAsia="Times New Roman" w:hAnsi="Segoe UI" w:cs="Segoe UI"/>
+          <w:color w:val="000000" w:themeColor="text1"/>
+          <w:sz w:val="21"/>
+          <w:szCs w:val="21"/>
+          <w:highlight w:val="lightGray"/>
+          <w:shd w:val="clear" w:color="auto" w:fill="1A1A1A"/>
+          <w:lang w:eastAsia="en-IN"/>
+        </w:rPr>
+      </w:pPr>
+      <w:r>
+        <w:rPr>
+          <w:rFonts w:ascii="Segoe UI" w:eastAsia="Times New Roman" w:hAnsi="Segoe UI" w:cs="Segoe UI"/>
+          <w:color w:val="000000" w:themeColor="text1"/>
+          <w:sz w:val="21"/>
+          <w:szCs w:val="21"/>
+          <w:highlight w:val="lightGray"/>
+          <w:shd w:val="clear" w:color="auto" w:fill="1A1A1A"/>
+          <w:lang w:eastAsia="en-IN"/>
+        </w:rPr>
+        <w:t xml:space="preserve">        // }</w:t>
+      </w:r>
+    </w:p>
+    <w:p>
+      <w:pPr>
+        <w:spacing w:after="0" w:line="240" w:lineRule="auto"/>
+        <w:rPr>
+          <w:rFonts w:ascii="Segoe UI" w:eastAsia="Times New Roman" w:hAnsi="Segoe UI" w:cs="Segoe UI"/>
+          <w:color w:val="000000" w:themeColor="text1"/>
+          <w:sz w:val="21"/>
+          <w:szCs w:val="21"/>
+          <w:highlight w:val="lightGray"/>
+          <w:shd w:val="clear" w:color="auto" w:fill="1A1A1A"/>
+          <w:lang w:eastAsia="en-IN"/>
+        </w:rPr>
+      </w:pPr>
+    </w:p>
+    <w:p>
+      <w:pPr>
+        <w:spacing w:after="0" w:line="240" w:lineRule="auto"/>
+        <w:rPr>
+          <w:rFonts w:ascii="Segoe UI" w:eastAsia="Times New Roman" w:hAnsi="Segoe UI" w:cs="Segoe UI"/>
+          <w:color w:val="000000" w:themeColor="text1"/>
+          <w:sz w:val="21"/>
+          <w:szCs w:val="21"/>
+          <w:highlight w:val="lightGray"/>
+          <w:shd w:val="clear" w:color="auto" w:fill="1A1A1A"/>
+          <w:lang w:eastAsia="en-IN"/>
+        </w:rPr>
+      </w:pPr>
+      <w:r>
+        <w:rPr>
+          <w:rFonts w:ascii="Segoe UI" w:eastAsia="Times New Roman" w:hAnsi="Segoe UI" w:cs="Segoe UI"/>
+          <w:color w:val="000000" w:themeColor="text1"/>
+          <w:sz w:val="21"/>
+          <w:szCs w:val="21"/>
+          <w:highlight w:val="lightGray"/>
+          <w:shd w:val="clear" w:color="auto" w:fill="1A1A1A"/>
+          <w:lang w:eastAsia="en-IN"/>
+        </w:rPr>
+        <w:t xml:space="preserve">        return result;</w:t>
+      </w:r>
+    </w:p>
+    <w:p>
+      <w:pPr>
+        <w:spacing w:after="0" w:line="240" w:lineRule="auto"/>
+        <w:rPr>
+          <w:rFonts w:ascii="Segoe UI" w:eastAsia="Times New Roman" w:hAnsi="Segoe UI" w:cs="Segoe UI"/>
+          <w:color w:val="000000" w:themeColor="text1"/>
+          <w:sz w:val="21"/>
+          <w:szCs w:val="21"/>
+          <w:highlight w:val="lightGray"/>
+          <w:shd w:val="clear" w:color="auto" w:fill="1A1A1A"/>
+          <w:lang w:eastAsia="en-IN"/>
+        </w:rPr>
+      </w:pPr>
+      <w:r>
+        <w:rPr>
+          <w:rFonts w:ascii="Segoe UI" w:eastAsia="Times New Roman" w:hAnsi="Segoe UI" w:cs="Segoe UI"/>
+          <w:color w:val="000000" w:themeColor="text1"/>
+          <w:sz w:val="21"/>
+          <w:szCs w:val="21"/>
+          <w:highlight w:val="lightGray"/>
+          <w:shd w:val="clear" w:color="auto" w:fill="1A1A1A"/>
+          <w:lang w:eastAsia="en-IN"/>
+        </w:rPr>
+        <w:t xml:space="preserve">    }</w:t>
+      </w:r>
+    </w:p>
+    <w:p>
+      <w:pPr>
+        <w:spacing w:before="100" w:beforeAutospacing="1" w:after="100" w:afterAutospacing="1" w:line="240" w:lineRule="auto"/>
+        <w:rPr>
+          <w:rFonts w:ascii="Times New Roman" w:eastAsia="Times New Roman" w:hAnsi="Times New Roman" w:cs="Times New Roman"/>
+          <w:b/>
+          <w:bCs/>
+          <w:color w:val="000000" w:themeColor="text1"/>
+          <w:sz w:val="24"/>
+          <w:szCs w:val="24"/>
+          <w:lang w:eastAsia="en-IN"/>
+        </w:rPr>
+      </w:pPr>
+      <w:r>
+        <w:rPr>
+          <w:rFonts w:ascii="Segoe UI" w:eastAsia="Times New Roman" w:hAnsi="Segoe UI" w:cs="Segoe UI"/>
+          <w:color w:val="000000" w:themeColor="text1"/>
+          <w:sz w:val="21"/>
+          <w:szCs w:val="21"/>
+          <w:highlight w:val="lightGray"/>
+          <w:shd w:val="clear" w:color="auto" w:fill="1A1A1A"/>
+          <w:lang w:eastAsia="en-IN"/>
+        </w:rPr>
+        <w:t>};</w:t>
+      </w:r>
+    </w:p>
+    <w:p>
+      <w:pPr>
+        <w:spacing w:before="100" w:beforeAutospacing="1" w:after="100" w:afterAutospacing="1" w:line="240" w:lineRule="auto"/>
+        <w:rPr>
+          <w:rFonts w:ascii="Times New Roman" w:eastAsia="Times New Roman" w:hAnsi="Times New Roman" w:cs="Times New Roman"/>
+          <w:b/>
+          <w:bCs/>
+          <w:sz w:val="24"/>
+          <w:szCs w:val="24"/>
+          <w:lang w:eastAsia="en-IN"/>
+        </w:rPr>
+      </w:pPr>
+    </w:p>
+    <w:p>
+      <w:pPr>
+        <w:spacing w:before="100" w:beforeAutospacing="1" w:after="100" w:afterAutospacing="1" w:line="240" w:lineRule="auto"/>
+        <w:rPr>
+          <w:rFonts w:ascii="Times New Roman" w:eastAsia="Times New Roman" w:hAnsi="Times New Roman" w:cs="Times New Roman"/>
+          <w:b/>
+          <w:bCs/>
+          <w:sz w:val="24"/>
+          <w:szCs w:val="24"/>
+          <w:lang w:eastAsia="en-IN"/>
+        </w:rPr>
+      </w:pPr>
+      <w:r>
+        <w:rPr>
+          <w:rFonts w:ascii="Times New Roman" w:eastAsia="Times New Roman" w:hAnsi="Times New Roman" w:cs="Times New Roman"/>
+          <w:b/>
+          <w:bCs/>
+          <w:sz w:val="24"/>
+          <w:szCs w:val="24"/>
+          <w:lang w:eastAsia="en-IN"/>
+        </w:rPr>
+        <w:t xml:space="preserve">Optimised Code </w:t>
+      </w:r>
+      <w:r>
+        <w:rPr>
+          <w:rFonts w:ascii="Times New Roman" w:eastAsia="Times New Roman" w:hAnsi="Times New Roman" w:cs="Times New Roman"/>
+          <w:b/>
+          <w:bCs/>
+          <w:sz w:val="24"/>
+          <w:szCs w:val="24"/>
+          <w:lang w:eastAsia="en-IN"/>
+        </w:rPr>
+        <w:t>Result</w:t>
+      </w:r>
+      <w:r>
+        <w:rPr>
+          <w:rFonts w:ascii="Times New Roman" w:eastAsia="Times New Roman" w:hAnsi="Times New Roman" w:cs="Times New Roman"/>
+          <w:b/>
+          <w:bCs/>
+          <w:sz w:val="24"/>
+          <w:szCs w:val="24"/>
+          <w:lang w:eastAsia="en-IN"/>
+        </w:rPr>
+        <w:t>:</w:t>
+      </w:r>
+      <w:r>
+        <w:rPr>
+          <w:rFonts w:ascii="Times New Roman" w:eastAsia="Times New Roman" w:hAnsi="Times New Roman" w:cs="Times New Roman"/>
+          <w:b/>
+          <w:bCs/>
+          <w:sz w:val="24"/>
+          <w:szCs w:val="24"/>
+          <w:lang w:eastAsia="en-IN"/>
+        </w:rPr>
+        <w:t xml:space="preserve"> </w:t>
+      </w:r>
+      <w:proofErr w:type="gramStart"/>
+      <w:r>
+        <w:rPr>
+          <w:rFonts w:ascii="Times New Roman" w:eastAsia="Times New Roman" w:hAnsi="Times New Roman" w:cs="Times New Roman"/>
+          <w:b/>
+          <w:bCs/>
+          <w:sz w:val="24"/>
+          <w:szCs w:val="24"/>
+          <w:lang w:eastAsia="en-IN"/>
+        </w:rPr>
+        <w:t>O(</w:t>
+      </w:r>
+      <w:proofErr w:type="gramEnd"/>
+      <w:r>
+        <w:rPr>
+          <w:rFonts w:ascii="Times New Roman" w:eastAsia="Times New Roman" w:hAnsi="Times New Roman" w:cs="Times New Roman"/>
+          <w:b/>
+          <w:bCs/>
+          <w:sz w:val="24"/>
+          <w:szCs w:val="24"/>
+          <w:lang w:eastAsia="en-IN"/>
+        </w:rPr>
+        <w:t>log n)</w:t>
+      </w:r>
+    </w:p>
+    <w:p>
+      <w:pPr>
+        <w:spacing w:before="100" w:beforeAutospacing="1" w:after="100" w:afterAutospacing="1" w:line="240" w:lineRule="auto"/>
+        <w:rPr>
+          <w:rFonts w:ascii="Times New Roman" w:eastAsia="Times New Roman" w:hAnsi="Times New Roman" w:cs="Times New Roman"/>
+          <w:sz w:val="24"/>
+          <w:szCs w:val="24"/>
+          <w:lang w:eastAsia="en-IN"/>
+        </w:rPr>
+      </w:pPr>
+      <w:r>
+        <w:rPr>
+          <w:noProof/>
+        </w:rPr>
+        <w:drawing>
+          <wp:inline distT="0" distB="0" distL="0" distR="0" wp14:anchorId="46229F54" wp14:editId="47DF46B8">
+            <wp:extent cx="5731510" cy="3222625"/>
+            <wp:effectExtent l="0" t="0" r="2540" b="0"/>
+            <wp:docPr id="4" name="Picture 4"/>
+            <wp:cNvGraphicFramePr>
+              <a:graphicFrameLocks xmlns:a="http://schemas.openxmlformats.org/drawingml/2006/main" noChangeAspect="1"/>
+            </wp:cNvGraphicFramePr>
+            <a:graphic xmlns:a="http://schemas.openxmlformats.org/drawingml/2006/main">
+              <a:graphicData uri="http://schemas.openxmlformats.org/drawingml/2006/picture">
+                <pic:pic xmlns:pic="http://schemas.openxmlformats.org/drawingml/2006/picture">
+                  <pic:nvPicPr>
+                    <pic:cNvPr id="1" name=""/>
+                    <pic:cNvPicPr/>
+                  </pic:nvPicPr>
+                  <pic:blipFill>
+                    <a:blip r:embed="rId7"/>
+                    <a:stretch>
+                      <a:fillRect/>
+                    </a:stretch>
+                  </pic:blipFill>
+                  <pic:spPr>
+                    <a:xfrm>
+                      <a:off x="0" y="0"/>
+                      <a:ext cx="5731510" cy="3222625"/>
+                    </a:xfrm>
+                    <a:prstGeom prst="rect">
+                      <a:avLst/>
+                    </a:prstGeom>
+                  </pic:spPr>
+                </pic:pic>
+              </a:graphicData>
+            </a:graphic>
+          </wp:inline>
+        </w:drawing>
+      </w:r>
+    </w:p>
+    <w:p>
+      <w:pPr>
+        <w:rPr>
+          <w:b/>
+          <w:bCs/>
+          <w:sz w:val="32"/>
+          <w:szCs w:val="32"/>
+          <w:u w:val="single"/>
+        </w:rPr>
+      </w:pPr>
+      <w:r>
+        <w:rPr>
+          <w:b/>
+          <w:bCs/>
+          <w:sz w:val="32"/>
+          <w:szCs w:val="32"/>
+          <w:u w:val="single"/>
+        </w:rPr>
+        <w:lastRenderedPageBreak/>
         <w:t>My Learnings</w:t>
       </w:r>
     </w:p>
+    <w:p>
+      <w:pPr>
+        <w:pStyle w:val="NormalWeb"/>
+        <w:numPr>
+          <w:ilvl w:val="0"/>
+          <w:numId w:val="1"/>
+        </w:numPr>
+      </w:pPr>
+      <w:r>
+        <w:t>any code that takes more than 10^8 operations won’t be accepted.</w:t>
+      </w:r>
+      <w:r>
+        <w:br/>
+      </w:r>
+      <w:r>
+        <w:br/>
+      </w:r>
+    </w:p>
+    <w:p>
+      <w:pPr>
+        <w:pStyle w:val="ListParagraph"/>
+        <w:numPr>
+          <w:ilvl w:val="0"/>
+          <w:numId w:val="1"/>
+        </w:numPr>
+        <w:spacing w:before="100" w:beforeAutospacing="1" w:after="100" w:afterAutospacing="1" w:line="240" w:lineRule="auto"/>
+        <w:outlineLvl w:val="2"/>
+        <w:rPr>
+          <w:rFonts w:ascii="Times New Roman" w:eastAsia="Times New Roman" w:hAnsi="Times New Roman" w:cs="Times New Roman"/>
+          <w:b/>
+          <w:bCs/>
+          <w:sz w:val="27"/>
+          <w:szCs w:val="27"/>
+          <w:lang w:eastAsia="en-IN"/>
+        </w:rPr>
+      </w:pPr>
+      <w:r>
+        <w:rPr>
+          <w:rFonts w:ascii="Segoe UI Emoji" w:eastAsia="Times New Roman" w:hAnsi="Segoe UI Emoji" w:cs="Segoe UI Emoji"/>
+          <w:b/>
+          <w:bCs/>
+          <w:sz w:val="27"/>
+          <w:szCs w:val="27"/>
+          <w:lang w:eastAsia="en-IN"/>
+        </w:rPr>
+        <w:t>❌</w:t>
+      </w:r>
+      <w:r>
+        <w:rPr>
+          <w:rFonts w:ascii="Times New Roman" w:eastAsia="Times New Roman" w:hAnsi="Times New Roman" w:cs="Times New Roman"/>
+          <w:b/>
+          <w:bCs/>
+          <w:sz w:val="27"/>
+          <w:szCs w:val="27"/>
+          <w:lang w:eastAsia="en-IN"/>
+        </w:rPr>
+        <w:t xml:space="preserve"> Problem 2: </w:t>
+      </w:r>
+      <w:r>
+        <w:rPr>
+          <w:rFonts w:ascii="Courier New" w:eastAsia="Times New Roman" w:hAnsi="Courier New" w:cs="Courier New"/>
+          <w:b/>
+          <w:bCs/>
+          <w:sz w:val="20"/>
+          <w:szCs w:val="20"/>
+          <w:lang w:eastAsia="en-IN"/>
+        </w:rPr>
+        <w:t>power = -n</w:t>
+      </w:r>
+      <w:r>
+        <w:rPr>
+          <w:rFonts w:ascii="Times New Roman" w:eastAsia="Times New Roman" w:hAnsi="Times New Roman" w:cs="Times New Roman"/>
+          <w:b/>
+          <w:bCs/>
+          <w:sz w:val="27"/>
+          <w:szCs w:val="27"/>
+          <w:lang w:eastAsia="en-IN"/>
+        </w:rPr>
+        <w:t xml:space="preserve"> causes overflow when </w:t>
+      </w:r>
+      <w:r>
+        <w:rPr>
+          <w:rFonts w:ascii="Courier New" w:eastAsia="Times New Roman" w:hAnsi="Courier New" w:cs="Courier New"/>
+          <w:b/>
+          <w:bCs/>
+          <w:sz w:val="20"/>
+          <w:szCs w:val="20"/>
+          <w:lang w:eastAsia="en-IN"/>
+        </w:rPr>
+        <w:t xml:space="preserve">n == </w:t>
+      </w:r>
+      <w:proofErr w:type="spellStart"/>
+      <w:r>
+        <w:rPr>
+          <w:rFonts w:ascii="Courier New" w:eastAsia="Times New Roman" w:hAnsi="Courier New" w:cs="Courier New"/>
+          <w:b/>
+          <w:bCs/>
+          <w:sz w:val="20"/>
+          <w:szCs w:val="20"/>
+          <w:lang w:eastAsia="en-IN"/>
+        </w:rPr>
+        <w:t>Integer.MIN_VALUE</w:t>
+      </w:r>
+      <w:proofErr w:type="spellEnd"/>
+    </w:p>
+    <w:p>
+      <w:pPr>
+        <w:pStyle w:val="NormalWeb"/>
+        <w:ind w:left="720"/>
+      </w:pPr>
+      <w:r>
+        <w:t xml:space="preserve">— especially for edge cases like </w:t>
+      </w:r>
+      <w:r>
+        <w:rPr>
+          <w:rFonts w:ascii="Courier New" w:hAnsi="Courier New" w:cs="Courier New"/>
+          <w:sz w:val="20"/>
+          <w:szCs w:val="20"/>
+        </w:rPr>
+        <w:t xml:space="preserve">n = </w:t>
+      </w:r>
+      <w:proofErr w:type="spellStart"/>
+      <w:r>
+        <w:rPr>
+          <w:rFonts w:ascii="Courier New" w:hAnsi="Courier New" w:cs="Courier New"/>
+          <w:sz w:val="20"/>
+          <w:szCs w:val="20"/>
+        </w:rPr>
+        <w:t>Integer.MIN_VALUE</w:t>
+      </w:r>
+      <w:proofErr w:type="spellEnd"/>
+      <w:r>
+        <w:t>.</w:t>
+      </w:r>
+    </w:p>
+    <w:p>
+      <w:pPr>
+        <w:spacing w:before="100" w:beforeAutospacing="1" w:after="100" w:afterAutospacing="1" w:line="240" w:lineRule="auto"/>
+        <w:ind w:left="720"/>
+        <w:outlineLvl w:val="3"/>
+        <w:rPr>
+          <w:rFonts w:ascii="Times New Roman" w:eastAsia="Times New Roman" w:hAnsi="Times New Roman" w:cs="Times New Roman"/>
+          <w:b/>
+          <w:bCs/>
+          <w:sz w:val="24"/>
+          <w:szCs w:val="24"/>
+          <w:lang w:eastAsia="en-IN"/>
+        </w:rPr>
+      </w:pPr>
+      <w:r>
+        <w:rPr>
+          <w:rFonts w:ascii="Segoe UI Emoji" w:eastAsia="Times New Roman" w:hAnsi="Segoe UI Emoji" w:cs="Segoe UI Emoji"/>
+          <w:b/>
+          <w:bCs/>
+          <w:sz w:val="24"/>
+          <w:szCs w:val="24"/>
+          <w:lang w:eastAsia="en-IN"/>
+        </w:rPr>
+        <w:t>🔍</w:t>
+      </w:r>
+      <w:r>
+        <w:rPr>
+          <w:rFonts w:ascii="Times New Roman" w:eastAsia="Times New Roman" w:hAnsi="Times New Roman" w:cs="Times New Roman"/>
+          <w:b/>
+          <w:bCs/>
+          <w:sz w:val="24"/>
+          <w:szCs w:val="24"/>
+          <w:lang w:eastAsia="en-IN"/>
+        </w:rPr>
+        <w:t xml:space="preserve"> Why?</w:t>
+      </w:r>
+    </w:p>
+    <w:p>
+      <w:pPr>
+        <w:spacing w:before="100" w:beforeAutospacing="1" w:after="100" w:afterAutospacing="1" w:line="240" w:lineRule="auto"/>
+        <w:ind w:left="720"/>
+        <w:rPr>
+          <w:rFonts w:ascii="Times New Roman" w:eastAsia="Times New Roman" w:hAnsi="Times New Roman" w:cs="Times New Roman"/>
+          <w:sz w:val="24"/>
+          <w:szCs w:val="24"/>
+          <w:lang w:eastAsia="en-IN"/>
+        </w:rPr>
+      </w:pPr>
+      <w:r>
+        <w:rPr>
+          <w:rFonts w:ascii="Times New Roman" w:eastAsia="Times New Roman" w:hAnsi="Times New Roman" w:cs="Times New Roman"/>
+          <w:sz w:val="24"/>
+          <w:szCs w:val="24"/>
+          <w:lang w:eastAsia="en-IN"/>
+        </w:rPr>
+        <w:t xml:space="preserve">In C++, </w:t>
+      </w:r>
+      <w:r>
+        <w:rPr>
+          <w:rFonts w:ascii="Courier New" w:eastAsia="Times New Roman" w:hAnsi="Courier New" w:cs="Courier New"/>
+          <w:sz w:val="20"/>
+          <w:szCs w:val="20"/>
+          <w:lang w:eastAsia="en-IN"/>
+        </w:rPr>
+        <w:t>int</w:t>
+      </w:r>
+      <w:r>
+        <w:rPr>
+          <w:rFonts w:ascii="Times New Roman" w:eastAsia="Times New Roman" w:hAnsi="Times New Roman" w:cs="Times New Roman"/>
+          <w:sz w:val="24"/>
+          <w:szCs w:val="24"/>
+          <w:lang w:eastAsia="en-IN"/>
+        </w:rPr>
+        <w:t xml:space="preserve"> ranges from </w:t>
+      </w:r>
+      <w:r>
+        <w:rPr>
+          <w:rFonts w:ascii="Courier New" w:eastAsia="Times New Roman" w:hAnsi="Courier New" w:cs="Courier New"/>
+          <w:sz w:val="20"/>
+          <w:szCs w:val="20"/>
+          <w:lang w:eastAsia="en-IN"/>
+        </w:rPr>
+        <w:t>-2,147,483,648</w:t>
+      </w:r>
+      <w:r>
+        <w:rPr>
+          <w:rFonts w:ascii="Times New Roman" w:eastAsia="Times New Roman" w:hAnsi="Times New Roman" w:cs="Times New Roman"/>
+          <w:sz w:val="24"/>
+          <w:szCs w:val="24"/>
+          <w:lang w:eastAsia="en-IN"/>
+        </w:rPr>
+        <w:t xml:space="preserve"> to </w:t>
+      </w:r>
+      <w:r>
+        <w:rPr>
+          <w:rFonts w:ascii="Courier New" w:eastAsia="Times New Roman" w:hAnsi="Courier New" w:cs="Courier New"/>
+          <w:sz w:val="20"/>
+          <w:szCs w:val="20"/>
+          <w:lang w:eastAsia="en-IN"/>
+        </w:rPr>
+        <w:t>2,147,483,647</w:t>
+      </w:r>
+      <w:r>
+        <w:rPr>
+          <w:rFonts w:ascii="Times New Roman" w:eastAsia="Times New Roman" w:hAnsi="Times New Roman" w:cs="Times New Roman"/>
+          <w:sz w:val="24"/>
+          <w:szCs w:val="24"/>
+          <w:lang w:eastAsia="en-IN"/>
+        </w:rPr>
+        <w:t>. So:</w:t>
+      </w:r>
+    </w:p>
+    <w:p>
+      <w:pPr>
+        <w:tabs>
+          <w:tab w:val="left" w:pos="916"/>
+          <w:tab w:val="left" w:pos="1832"/>
+          <w:tab w:val="left" w:pos="2748"/>
+          <w:tab w:val="left" w:pos="3664"/>
+          <w:tab w:val="left" w:pos="4580"/>
+          <w:tab w:val="left" w:pos="5496"/>
+          <w:tab w:val="left" w:pos="6412"/>
+          <w:tab w:val="left" w:pos="7328"/>
+          <w:tab w:val="left" w:pos="8244"/>
+          <w:tab w:val="left" w:pos="9160"/>
+          <w:tab w:val="left" w:pos="10076"/>
+          <w:tab w:val="left" w:pos="10992"/>
+          <w:tab w:val="left" w:pos="11908"/>
+          <w:tab w:val="left" w:pos="12824"/>
+          <w:tab w:val="left" w:pos="13740"/>
+          <w:tab w:val="left" w:pos="14656"/>
+        </w:tabs>
+        <w:spacing w:after="0" w:line="240" w:lineRule="auto"/>
+        <w:ind w:left="720"/>
+        <w:rPr>
+          <w:rFonts w:ascii="Courier New" w:eastAsia="Times New Roman" w:hAnsi="Courier New" w:cs="Courier New"/>
+          <w:sz w:val="20"/>
+          <w:szCs w:val="20"/>
+          <w:lang w:eastAsia="en-IN"/>
+        </w:rPr>
+      </w:pPr>
+      <w:r>
+        <w:rPr>
+          <w:rFonts w:ascii="Courier New" w:eastAsia="Times New Roman" w:hAnsi="Courier New" w:cs="Courier New"/>
+          <w:sz w:val="20"/>
+          <w:szCs w:val="20"/>
+          <w:lang w:eastAsia="en-IN"/>
+        </w:rPr>
+        <w:t>int n = INT_MIN; // -2147483648</w:t>
+      </w:r>
+    </w:p>
+    <w:p>
+      <w:pPr>
+        <w:tabs>
+          <w:tab w:val="left" w:pos="916"/>
+          <w:tab w:val="left" w:pos="1832"/>
+          <w:tab w:val="left" w:pos="2748"/>
+          <w:tab w:val="left" w:pos="3664"/>
+          <w:tab w:val="left" w:pos="4580"/>
+          <w:tab w:val="left" w:pos="5496"/>
+          <w:tab w:val="left" w:pos="6412"/>
+          <w:tab w:val="left" w:pos="7328"/>
+          <w:tab w:val="left" w:pos="8244"/>
+          <w:tab w:val="left" w:pos="9160"/>
+          <w:tab w:val="left" w:pos="10076"/>
+          <w:tab w:val="left" w:pos="10992"/>
+          <w:tab w:val="left" w:pos="11908"/>
+          <w:tab w:val="left" w:pos="12824"/>
+          <w:tab w:val="left" w:pos="13740"/>
+          <w:tab w:val="left" w:pos="14656"/>
+        </w:tabs>
+        <w:spacing w:after="0" w:line="240" w:lineRule="auto"/>
+        <w:ind w:left="720"/>
+        <w:rPr>
+          <w:rFonts w:ascii="Courier New" w:eastAsia="Times New Roman" w:hAnsi="Courier New" w:cs="Courier New"/>
+          <w:sz w:val="20"/>
+          <w:szCs w:val="20"/>
+          <w:lang w:eastAsia="en-IN"/>
+        </w:rPr>
+      </w:pPr>
+      <w:r>
+        <w:rPr>
+          <w:rFonts w:ascii="Courier New" w:eastAsia="Times New Roman" w:hAnsi="Courier New" w:cs="Courier New"/>
+          <w:sz w:val="20"/>
+          <w:szCs w:val="20"/>
+          <w:lang w:eastAsia="en-IN"/>
+        </w:rPr>
+        <w:t>int power = -</w:t>
+      </w:r>
+      <w:proofErr w:type="gramStart"/>
+      <w:r>
+        <w:rPr>
+          <w:rFonts w:ascii="Courier New" w:eastAsia="Times New Roman" w:hAnsi="Courier New" w:cs="Courier New"/>
+          <w:sz w:val="20"/>
+          <w:szCs w:val="20"/>
+          <w:lang w:eastAsia="en-IN"/>
+        </w:rPr>
+        <w:t>n;  /</w:t>
+      </w:r>
+      <w:proofErr w:type="gramEnd"/>
+      <w:r>
+        <w:rPr>
+          <w:rFonts w:ascii="Courier New" w:eastAsia="Times New Roman" w:hAnsi="Courier New" w:cs="Courier New"/>
+          <w:sz w:val="20"/>
+          <w:szCs w:val="20"/>
+          <w:lang w:eastAsia="en-IN"/>
+        </w:rPr>
+        <w:t>/ This overflows! Still equals INT_MIN</w:t>
+      </w:r>
+    </w:p>
+    <w:p>
+      <w:pPr>
+        <w:spacing w:before="100" w:beforeAutospacing="1" w:after="100" w:afterAutospacing="1" w:line="240" w:lineRule="auto"/>
+        <w:ind w:left="720"/>
+        <w:rPr>
+          <w:rFonts w:ascii="Times New Roman" w:eastAsia="Times New Roman" w:hAnsi="Times New Roman" w:cs="Times New Roman"/>
+          <w:sz w:val="24"/>
+          <w:szCs w:val="24"/>
+          <w:lang w:eastAsia="en-IN"/>
+        </w:rPr>
+      </w:pPr>
+      <w:r>
+        <w:rPr>
+          <w:rFonts w:ascii="Times New Roman" w:eastAsia="Times New Roman" w:hAnsi="Times New Roman" w:cs="Times New Roman"/>
+          <w:sz w:val="24"/>
+          <w:szCs w:val="24"/>
+          <w:lang w:eastAsia="en-IN"/>
+        </w:rPr>
+        <w:t xml:space="preserve">Negating </w:t>
+      </w:r>
+      <w:r>
+        <w:rPr>
+          <w:rFonts w:ascii="Courier New" w:eastAsia="Times New Roman" w:hAnsi="Courier New" w:cs="Courier New"/>
+          <w:sz w:val="20"/>
+          <w:szCs w:val="20"/>
+          <w:lang w:eastAsia="en-IN"/>
+        </w:rPr>
+        <w:t>INT_MIN</w:t>
+      </w:r>
+      <w:r>
+        <w:rPr>
+          <w:rFonts w:ascii="Times New Roman" w:eastAsia="Times New Roman" w:hAnsi="Times New Roman" w:cs="Times New Roman"/>
+          <w:sz w:val="24"/>
+          <w:szCs w:val="24"/>
+          <w:lang w:eastAsia="en-IN"/>
+        </w:rPr>
+        <w:t xml:space="preserve"> exceeds the positive range of </w:t>
+      </w:r>
+      <w:r>
+        <w:rPr>
+          <w:rFonts w:ascii="Courier New" w:eastAsia="Times New Roman" w:hAnsi="Courier New" w:cs="Courier New"/>
+          <w:sz w:val="20"/>
+          <w:szCs w:val="20"/>
+          <w:lang w:eastAsia="en-IN"/>
+        </w:rPr>
+        <w:t>int</w:t>
+      </w:r>
+      <w:r>
+        <w:rPr>
+          <w:rFonts w:ascii="Times New Roman" w:eastAsia="Times New Roman" w:hAnsi="Times New Roman" w:cs="Times New Roman"/>
+          <w:sz w:val="24"/>
+          <w:szCs w:val="24"/>
+          <w:lang w:eastAsia="en-IN"/>
+        </w:rPr>
+        <w:t xml:space="preserve">, causing </w:t>
+      </w:r>
+      <w:r>
+        <w:rPr>
+          <w:rFonts w:ascii="Times New Roman" w:eastAsia="Times New Roman" w:hAnsi="Times New Roman" w:cs="Times New Roman"/>
+          <w:b/>
+          <w:bCs/>
+          <w:sz w:val="24"/>
+          <w:szCs w:val="24"/>
+          <w:lang w:eastAsia="en-IN"/>
+        </w:rPr>
+        <w:t xml:space="preserve">undefined </w:t>
+      </w:r>
+      <w:proofErr w:type="spellStart"/>
+      <w:r>
+        <w:rPr>
+          <w:rFonts w:ascii="Times New Roman" w:eastAsia="Times New Roman" w:hAnsi="Times New Roman" w:cs="Times New Roman"/>
+          <w:b/>
+          <w:bCs/>
+          <w:sz w:val="24"/>
+          <w:szCs w:val="24"/>
+          <w:lang w:eastAsia="en-IN"/>
+        </w:rPr>
+        <w:t>behavior</w:t>
+      </w:r>
+      <w:proofErr w:type="spellEnd"/>
+      <w:r>
+        <w:rPr>
+          <w:rFonts w:ascii="Times New Roman" w:eastAsia="Times New Roman" w:hAnsi="Times New Roman" w:cs="Times New Roman"/>
+          <w:sz w:val="24"/>
+          <w:szCs w:val="24"/>
+          <w:lang w:eastAsia="en-IN"/>
+        </w:rPr>
+        <w:t xml:space="preserve">. Even though you declared </w:t>
+      </w:r>
+      <w:r>
+        <w:rPr>
+          <w:rFonts w:ascii="Courier New" w:eastAsia="Times New Roman" w:hAnsi="Courier New" w:cs="Courier New"/>
+          <w:sz w:val="20"/>
+          <w:szCs w:val="20"/>
+          <w:lang w:eastAsia="en-IN"/>
+        </w:rPr>
+        <w:t>power</w:t>
+      </w:r>
+      <w:r>
+        <w:rPr>
+          <w:rFonts w:ascii="Times New Roman" w:eastAsia="Times New Roman" w:hAnsi="Times New Roman" w:cs="Times New Roman"/>
+          <w:sz w:val="24"/>
+          <w:szCs w:val="24"/>
+          <w:lang w:eastAsia="en-IN"/>
+        </w:rPr>
+        <w:t xml:space="preserve"> as </w:t>
+      </w:r>
+      <w:r>
+        <w:rPr>
+          <w:rFonts w:ascii="Courier New" w:eastAsia="Times New Roman" w:hAnsi="Courier New" w:cs="Courier New"/>
+          <w:sz w:val="20"/>
+          <w:szCs w:val="20"/>
+          <w:lang w:eastAsia="en-IN"/>
+        </w:rPr>
+        <w:t>long</w:t>
+      </w:r>
+      <w:r>
+        <w:rPr>
+          <w:rFonts w:ascii="Times New Roman" w:eastAsia="Times New Roman" w:hAnsi="Times New Roman" w:cs="Times New Roman"/>
+          <w:sz w:val="24"/>
+          <w:szCs w:val="24"/>
+          <w:lang w:eastAsia="en-IN"/>
+        </w:rPr>
+        <w:t xml:space="preserve">, you're still assigning </w:t>
+      </w:r>
+      <w:r>
+        <w:rPr>
+          <w:rFonts w:ascii="Courier New" w:eastAsia="Times New Roman" w:hAnsi="Courier New" w:cs="Courier New"/>
+          <w:sz w:val="20"/>
+          <w:szCs w:val="20"/>
+          <w:lang w:eastAsia="en-IN"/>
+        </w:rPr>
+        <w:t>-n</w:t>
+      </w:r>
+      <w:r>
+        <w:rPr>
+          <w:rFonts w:ascii="Times New Roman" w:eastAsia="Times New Roman" w:hAnsi="Times New Roman" w:cs="Times New Roman"/>
+          <w:sz w:val="24"/>
+          <w:szCs w:val="24"/>
+          <w:lang w:eastAsia="en-IN"/>
+        </w:rPr>
+        <w:t xml:space="preserve"> while </w:t>
+      </w:r>
+      <w:r>
+        <w:rPr>
+          <w:rFonts w:ascii="Courier New" w:eastAsia="Times New Roman" w:hAnsi="Courier New" w:cs="Courier New"/>
+          <w:sz w:val="20"/>
+          <w:szCs w:val="20"/>
+          <w:lang w:eastAsia="en-IN"/>
+        </w:rPr>
+        <w:t>n</w:t>
+      </w:r>
+      <w:r>
+        <w:rPr>
+          <w:rFonts w:ascii="Times New Roman" w:eastAsia="Times New Roman" w:hAnsi="Times New Roman" w:cs="Times New Roman"/>
+          <w:sz w:val="24"/>
+          <w:szCs w:val="24"/>
+          <w:lang w:eastAsia="en-IN"/>
+        </w:rPr>
+        <w:t xml:space="preserve"> is an </w:t>
+      </w:r>
+      <w:r>
+        <w:rPr>
+          <w:rFonts w:ascii="Courier New" w:eastAsia="Times New Roman" w:hAnsi="Courier New" w:cs="Courier New"/>
+          <w:sz w:val="20"/>
+          <w:szCs w:val="20"/>
+          <w:lang w:eastAsia="en-IN"/>
+        </w:rPr>
+        <w:t>int</w:t>
+      </w:r>
+      <w:r>
+        <w:rPr>
+          <w:rFonts w:ascii="Times New Roman" w:eastAsia="Times New Roman" w:hAnsi="Times New Roman" w:cs="Times New Roman"/>
+          <w:sz w:val="24"/>
+          <w:szCs w:val="24"/>
+          <w:lang w:eastAsia="en-IN"/>
+        </w:rPr>
+        <w:t xml:space="preserve">, so the overflow happens </w:t>
+      </w:r>
+      <w:r>
+        <w:rPr>
+          <w:rFonts w:ascii="Times New Roman" w:eastAsia="Times New Roman" w:hAnsi="Times New Roman" w:cs="Times New Roman"/>
+          <w:b/>
+          <w:bCs/>
+          <w:sz w:val="24"/>
+          <w:szCs w:val="24"/>
+          <w:lang w:eastAsia="en-IN"/>
+        </w:rPr>
+        <w:t>before</w:t>
+      </w:r>
+      <w:r>
+        <w:rPr>
+          <w:rFonts w:ascii="Times New Roman" w:eastAsia="Times New Roman" w:hAnsi="Times New Roman" w:cs="Times New Roman"/>
+          <w:sz w:val="24"/>
+          <w:szCs w:val="24"/>
+          <w:lang w:eastAsia="en-IN"/>
+        </w:rPr>
+        <w:t xml:space="preserve"> the assignment.</w:t>
+      </w:r>
+    </w:p>
+    <w:p>
+      <w:pPr>
+        <w:spacing w:before="100" w:beforeAutospacing="1" w:after="100" w:afterAutospacing="1" w:line="240" w:lineRule="auto"/>
+        <w:ind w:left="720"/>
+        <w:outlineLvl w:val="3"/>
+        <w:rPr>
+          <w:rFonts w:ascii="Times New Roman" w:eastAsia="Times New Roman" w:hAnsi="Times New Roman" w:cs="Times New Roman"/>
+          <w:b/>
+          <w:bCs/>
+          <w:sz w:val="24"/>
+          <w:szCs w:val="24"/>
+          <w:lang w:eastAsia="en-IN"/>
+        </w:rPr>
+      </w:pPr>
+      <w:r>
+        <w:rPr>
+          <w:rFonts w:ascii="Segoe UI Emoji" w:eastAsia="Times New Roman" w:hAnsi="Segoe UI Emoji" w:cs="Segoe UI Emoji"/>
+          <w:b/>
+          <w:bCs/>
+          <w:sz w:val="24"/>
+          <w:szCs w:val="24"/>
+          <w:lang w:eastAsia="en-IN"/>
+        </w:rPr>
+        <w:t>✅</w:t>
+      </w:r>
+      <w:r>
+        <w:rPr>
+          <w:rFonts w:ascii="Times New Roman" w:eastAsia="Times New Roman" w:hAnsi="Times New Roman" w:cs="Times New Roman"/>
+          <w:b/>
+          <w:bCs/>
+          <w:sz w:val="24"/>
+          <w:szCs w:val="24"/>
+          <w:lang w:eastAsia="en-IN"/>
+        </w:rPr>
+        <w:t xml:space="preserve"> Fix (without changing your code):</w:t>
+      </w:r>
+    </w:p>
+    <w:p>
+      <w:pPr>
+        <w:spacing w:before="100" w:beforeAutospacing="1" w:after="100" w:afterAutospacing="1" w:line="240" w:lineRule="auto"/>
+        <w:ind w:left="720"/>
+        <w:rPr>
+          <w:rFonts w:ascii="Times New Roman" w:eastAsia="Times New Roman" w:hAnsi="Times New Roman" w:cs="Times New Roman"/>
+          <w:sz w:val="24"/>
+          <w:szCs w:val="24"/>
+          <w:lang w:eastAsia="en-IN"/>
+        </w:rPr>
+      </w:pPr>
+      <w:r>
+        <w:rPr>
+          <w:rFonts w:ascii="Times New Roman" w:eastAsia="Times New Roman" w:hAnsi="Times New Roman" w:cs="Times New Roman"/>
+          <w:sz w:val="24"/>
+          <w:szCs w:val="24"/>
+          <w:lang w:eastAsia="en-IN"/>
+        </w:rPr>
+        <w:t xml:space="preserve">Instead of </w:t>
+      </w:r>
+      <w:r>
+        <w:rPr>
+          <w:rFonts w:ascii="Courier New" w:eastAsia="Times New Roman" w:hAnsi="Courier New" w:cs="Courier New"/>
+          <w:sz w:val="20"/>
+          <w:szCs w:val="20"/>
+          <w:lang w:eastAsia="en-IN"/>
+        </w:rPr>
+        <w:t>power = -</w:t>
+      </w:r>
+      <w:proofErr w:type="gramStart"/>
+      <w:r>
+        <w:rPr>
+          <w:rFonts w:ascii="Courier New" w:eastAsia="Times New Roman" w:hAnsi="Courier New" w:cs="Courier New"/>
+          <w:sz w:val="20"/>
+          <w:szCs w:val="20"/>
+          <w:lang w:eastAsia="en-IN"/>
+        </w:rPr>
+        <w:t>n;</w:t>
+      </w:r>
+      <w:r>
+        <w:rPr>
+          <w:rFonts w:ascii="Times New Roman" w:eastAsia="Times New Roman" w:hAnsi="Times New Roman" w:cs="Times New Roman"/>
+          <w:sz w:val="24"/>
+          <w:szCs w:val="24"/>
+          <w:lang w:eastAsia="en-IN"/>
+        </w:rPr>
+        <w:t>,</w:t>
+      </w:r>
+      <w:proofErr w:type="gramEnd"/>
+      <w:r>
+        <w:rPr>
+          <w:rFonts w:ascii="Times New Roman" w:eastAsia="Times New Roman" w:hAnsi="Times New Roman" w:cs="Times New Roman"/>
+          <w:sz w:val="24"/>
+          <w:szCs w:val="24"/>
+          <w:lang w:eastAsia="en-IN"/>
+        </w:rPr>
+        <w:t xml:space="preserve"> you should write:</w:t>
+      </w:r>
+    </w:p>
+    <w:p>
+      <w:pPr>
+        <w:spacing w:after="0" w:line="240" w:lineRule="auto"/>
+        <w:ind w:left="720"/>
+        <w:rPr>
+          <w:rFonts w:ascii="Times New Roman" w:eastAsia="Times New Roman" w:hAnsi="Times New Roman" w:cs="Times New Roman"/>
+          <w:sz w:val="24"/>
+          <w:szCs w:val="24"/>
+          <w:lang w:eastAsia="en-IN"/>
+        </w:rPr>
+      </w:pPr>
+      <w:proofErr w:type="spellStart"/>
+      <w:r>
+        <w:rPr>
+          <w:rFonts w:ascii="Times New Roman" w:eastAsia="Times New Roman" w:hAnsi="Times New Roman" w:cs="Times New Roman"/>
+          <w:sz w:val="24"/>
+          <w:szCs w:val="24"/>
+          <w:lang w:eastAsia="en-IN"/>
+        </w:rPr>
+        <w:t>cpp</w:t>
+      </w:r>
+      <w:proofErr w:type="spellEnd"/>
+    </w:p>
+    <w:p>
+      <w:pPr>
+        <w:tabs>
+          <w:tab w:val="left" w:pos="916"/>
+          <w:tab w:val="left" w:pos="1832"/>
+          <w:tab w:val="left" w:pos="2748"/>
+          <w:tab w:val="left" w:pos="3664"/>
+          <w:tab w:val="left" w:pos="4580"/>
+          <w:tab w:val="left" w:pos="5496"/>
+          <w:tab w:val="left" w:pos="6412"/>
+          <w:tab w:val="left" w:pos="7328"/>
+          <w:tab w:val="left" w:pos="8244"/>
+          <w:tab w:val="left" w:pos="9160"/>
+          <w:tab w:val="left" w:pos="10076"/>
+          <w:tab w:val="left" w:pos="10992"/>
+          <w:tab w:val="left" w:pos="11908"/>
+          <w:tab w:val="left" w:pos="12824"/>
+          <w:tab w:val="left" w:pos="13740"/>
+          <w:tab w:val="left" w:pos="14656"/>
+        </w:tabs>
+        <w:spacing w:after="0" w:line="240" w:lineRule="auto"/>
+        <w:ind w:left="720"/>
+        <w:rPr>
+          <w:rFonts w:ascii="Courier New" w:eastAsia="Times New Roman" w:hAnsi="Courier New" w:cs="Courier New"/>
+          <w:sz w:val="20"/>
+          <w:szCs w:val="20"/>
+          <w:lang w:eastAsia="en-IN"/>
+        </w:rPr>
+      </w:pPr>
+      <w:r>
+        <w:rPr>
+          <w:rFonts w:ascii="Courier New" w:eastAsia="Times New Roman" w:hAnsi="Courier New" w:cs="Courier New"/>
+          <w:sz w:val="20"/>
+          <w:szCs w:val="20"/>
+          <w:lang w:eastAsia="en-IN"/>
+        </w:rPr>
+        <w:t>power = -power;</w:t>
+      </w:r>
+    </w:p>
+    <w:p>
+      <w:pPr>
+        <w:spacing w:before="100" w:beforeAutospacing="1" w:after="100" w:afterAutospacing="1" w:line="240" w:lineRule="auto"/>
+        <w:ind w:left="720"/>
+        <w:rPr>
+          <w:rFonts w:ascii="Times New Roman" w:eastAsia="Times New Roman" w:hAnsi="Times New Roman" w:cs="Times New Roman"/>
+          <w:sz w:val="24"/>
+          <w:szCs w:val="24"/>
+          <w:lang w:eastAsia="en-IN"/>
+        </w:rPr>
+      </w:pPr>
+      <w:r>
+        <w:rPr>
+          <w:rFonts w:ascii="Times New Roman" w:eastAsia="Times New Roman" w:hAnsi="Times New Roman" w:cs="Times New Roman"/>
+          <w:sz w:val="24"/>
+          <w:szCs w:val="24"/>
+          <w:lang w:eastAsia="en-IN"/>
+        </w:rPr>
+        <w:t xml:space="preserve">This safely negates the already widened </w:t>
+      </w:r>
+      <w:r>
+        <w:rPr>
+          <w:rFonts w:ascii="Courier New" w:eastAsia="Times New Roman" w:hAnsi="Courier New" w:cs="Courier New"/>
+          <w:sz w:val="20"/>
+          <w:szCs w:val="20"/>
+          <w:lang w:eastAsia="en-IN"/>
+        </w:rPr>
+        <w:t>long</w:t>
+      </w:r>
+      <w:r>
+        <w:rPr>
+          <w:rFonts w:ascii="Times New Roman" w:eastAsia="Times New Roman" w:hAnsi="Times New Roman" w:cs="Times New Roman"/>
+          <w:sz w:val="24"/>
+          <w:szCs w:val="24"/>
+          <w:lang w:eastAsia="en-IN"/>
+        </w:rPr>
+        <w:t xml:space="preserve"> value.</w:t>
+      </w:r>
+    </w:p>
+    <w:p>
+      <w:pPr>
+        <w:ind w:left="720"/>
+      </w:pPr>
+    </w:p>
+    <w:p/>
     <w:sectPr>
       <w:pgSz w:w="11906" w:h="16838"/>
       <w:pgMar w:top="1440" w:right="1440" w:bottom="1440" w:left="1440" w:header="708" w:footer="708" w:gutter="0"/>
+      <w:pgBorders w:offsetFrom="page">
+        <w:top w:val="thinThickMediumGap" w:sz="24" w:space="24" w:color="auto"/>
+        <w:left w:val="thinThickMediumGap" w:sz="24" w:space="24" w:color="auto"/>
+        <w:bottom w:val="thinThickMediumGap" w:sz="24" w:space="24" w:color="auto"/>
+        <w:right w:val="thinThickMediumGap" w:sz="24" w:space="24" w:color="auto"/>
+      </w:pgBorders>
       <w:cols w:space="708"/>
       <w:docGrid w:linePitch="360"/>
     </w:sectPr>
   </w:body>
 </w:document>
+</file>
+
+<file path=word/numbering.xml><?xml version="1.0" encoding="utf-8"?>
+<w:numbering xmlns:wpc="http://schemas.microsoft.com/office/word/2010/wordprocessingCanvas" xmlns:cx="http://schemas.microsoft.com/office/drawing/2014/chartex" xmlns:cx1="http://schemas.microsoft.com/office/drawing/2015/9/8/chartex" xmlns:cx2="http://schemas.microsoft.com/office/drawing/2015/10/21/chartex" xmlns:cx3="http://schemas.microsoft.com/office/drawing/2016/5/9/chartex" xmlns:cx4="http://schemas.microsoft.com/office/drawing/2016/5/10/chartex" xmlns:cx5="http://schemas.microsoft.com/office/drawing/2016/5/11/chartex" xmlns:cx6="http://schemas.microsoft.com/office/drawing/2016/5/12/chartex" xmlns:cx7="http://schemas.microsoft.com/office/drawing/2016/5/13/chartex" xmlns:cx8="http://schemas.microsoft.com/office/drawing/2016/5/14/chartex" xmlns:mc="http://schemas.openxmlformats.org/markup-compatibility/2006" xmlns:aink="http://schemas.microsoft.com/office/drawing/2016/ink" xmlns:am3d="http://schemas.microsoft.com/office/drawing/2017/model3d" xmlns:o="urn:schemas-microsoft-com:office:office" xmlns:r="http://schemas.openxmlformats.org/officeDocument/2006/relationships" xmlns:m="http://schemas.openxmlformats.org/officeDocument/2006/math" xmlns:v="urn:schemas-microsoft-com:vml" xmlns:wp14="http://schemas.microsoft.com/office/word/2010/wordprocessingDrawing" xmlns:wp="http://schemas.openxmlformats.org/drawingml/2006/wordprocessingDrawing" xmlns:w10="urn:schemas-microsoft-com:office:word" xmlns:w="http://schemas.openxmlformats.org/wordprocessingml/2006/main" xmlns:w14="http://schemas.microsoft.com/office/word/2010/wordml" xmlns:w15="http://schemas.microsoft.com/office/word/2012/wordml" xmlns:w16cex="http://schemas.microsoft.com/office/word/2018/wordml/cex" xmlns:w16cid="http://schemas.microsoft.com/office/word/2016/wordml/cid" xmlns:w16="http://schemas.microsoft.com/office/word/2018/wordml" xmlns:w16sdtdh="http://schemas.microsoft.com/office/word/2020/wordml/sdtdatahash" xmlns:w16se="http://schemas.microsoft.com/office/word/2015/wordml/symex" xmlns:wpg="http://schemas.microsoft.com/office/word/2010/wordprocessingGroup" xmlns:wpi="http://schemas.microsoft.com/office/word/2010/wordprocessingInk" xmlns:wne="http://schemas.microsoft.com/office/word/2006/wordml" xmlns:wps="http://schemas.microsoft.com/office/word/2010/wordprocessingShape" mc:Ignorable="w14 w15 w16se w16cid w16 w16cex w16sdtdh wp14">
+  <w:abstractNum w:abstractNumId="0" w15:restartNumberingAfterBreak="0">
+    <w:nsid w:val="3A464D61"/>
+    <w:multiLevelType w:val="hybridMultilevel"/>
+    <w:tmpl w:val="4D1234D4"/>
+    <w:lvl w:ilvl="0" w:tplc="4009000F">
+      <w:start w:val="1"/>
+      <w:numFmt w:val="decimal"/>
+      <w:lvlText w:val="%1."/>
+      <w:lvlJc w:val="left"/>
+      <w:pPr>
+        <w:ind w:left="720" w:hanging="360"/>
+      </w:pPr>
+      <w:rPr>
+        <w:rFonts w:hint="default"/>
+      </w:rPr>
+    </w:lvl>
+    <w:lvl w:ilvl="1" w:tplc="40090019" w:tentative="1">
+      <w:start w:val="1"/>
+      <w:numFmt w:val="lowerLetter"/>
+      <w:lvlText w:val="%2."/>
+      <w:lvlJc w:val="left"/>
+      <w:pPr>
+        <w:ind w:left="1440" w:hanging="360"/>
+      </w:pPr>
+    </w:lvl>
+    <w:lvl w:ilvl="2" w:tplc="4009001B" w:tentative="1">
+      <w:start w:val="1"/>
+      <w:numFmt w:val="lowerRoman"/>
+      <w:lvlText w:val="%3."/>
+      <w:lvlJc w:val="right"/>
+      <w:pPr>
+        <w:ind w:left="2160" w:hanging="180"/>
+      </w:pPr>
+    </w:lvl>
+    <w:lvl w:ilvl="3" w:tplc="4009000F" w:tentative="1">
+      <w:start w:val="1"/>
+      <w:numFmt w:val="decimal"/>
+      <w:lvlText w:val="%4."/>
+      <w:lvlJc w:val="left"/>
+      <w:pPr>
+        <w:ind w:left="2880" w:hanging="360"/>
+      </w:pPr>
+    </w:lvl>
+    <w:lvl w:ilvl="4" w:tplc="40090019" w:tentative="1">
+      <w:start w:val="1"/>
+      <w:numFmt w:val="lowerLetter"/>
+      <w:lvlText w:val="%5."/>
+      <w:lvlJc w:val="left"/>
+      <w:pPr>
+        <w:ind w:left="3600" w:hanging="360"/>
+      </w:pPr>
+    </w:lvl>
+    <w:lvl w:ilvl="5" w:tplc="4009001B" w:tentative="1">
+      <w:start w:val="1"/>
+      <w:numFmt w:val="lowerRoman"/>
+      <w:lvlText w:val="%6."/>
+      <w:lvlJc w:val="right"/>
+      <w:pPr>
+        <w:ind w:left="4320" w:hanging="180"/>
+      </w:pPr>
+    </w:lvl>
+    <w:lvl w:ilvl="6" w:tplc="4009000F" w:tentative="1">
+      <w:start w:val="1"/>
+      <w:numFmt w:val="decimal"/>
+      <w:lvlText w:val="%7."/>
+      <w:lvlJc w:val="left"/>
+      <w:pPr>
+        <w:ind w:left="5040" w:hanging="360"/>
+      </w:pPr>
+    </w:lvl>
+    <w:lvl w:ilvl="7" w:tplc="40090019" w:tentative="1">
+      <w:start w:val="1"/>
+      <w:numFmt w:val="lowerLetter"/>
+      <w:lvlText w:val="%8."/>
+      <w:lvlJc w:val="left"/>
+      <w:pPr>
+        <w:ind w:left="5760" w:hanging="360"/>
+      </w:pPr>
+    </w:lvl>
+    <w:lvl w:ilvl="8" w:tplc="4009001B" w:tentative="1">
+      <w:start w:val="1"/>
+      <w:numFmt w:val="lowerRoman"/>
+      <w:lvlText w:val="%9."/>
+      <w:lvlJc w:val="right"/>
+      <w:pPr>
+        <w:ind w:left="6480" w:hanging="180"/>
+      </w:pPr>
+    </w:lvl>
+  </w:abstractNum>
+  <w:num w:numId="1">
+    <w:abstractNumId w:val="0"/>
+  </w:num>
+</w:numbering>
 </file>
 
 <file path=word/styles.xml><?xml version="1.0" encoding="utf-8"?>
@@ -2050,6 +5654,46 @@
     <w:name w:val="Normal"/>
     <w:qFormat/>
   </w:style>
+  <w:style w:type="paragraph" w:styleId="Heading3">
+    <w:name w:val="heading 3"/>
+    <w:basedOn w:val="Normal"/>
+    <w:link w:val="Heading3Char"/>
+    <w:uiPriority w:val="9"/>
+    <w:qFormat/>
+    <w:rsid w:val="007418DE"/>
+    <w:pPr>
+      <w:spacing w:before="100" w:beforeAutospacing="1" w:after="100" w:afterAutospacing="1" w:line="240" w:lineRule="auto"/>
+      <w:outlineLvl w:val="2"/>
+    </w:pPr>
+    <w:rPr>
+      <w:rFonts w:ascii="Times New Roman" w:eastAsia="Times New Roman" w:hAnsi="Times New Roman" w:cs="Times New Roman"/>
+      <w:b/>
+      <w:bCs/>
+      <w:sz w:val="27"/>
+      <w:szCs w:val="27"/>
+      <w:lang w:eastAsia="en-IN"/>
+    </w:rPr>
+  </w:style>
+  <w:style w:type="paragraph" w:styleId="Heading4">
+    <w:name w:val="heading 4"/>
+    <w:basedOn w:val="Normal"/>
+    <w:link w:val="Heading4Char"/>
+    <w:uiPriority w:val="9"/>
+    <w:qFormat/>
+    <w:rsid w:val="007418DE"/>
+    <w:pPr>
+      <w:spacing w:before="100" w:beforeAutospacing="1" w:after="100" w:afterAutospacing="1" w:line="240" w:lineRule="auto"/>
+      <w:outlineLvl w:val="3"/>
+    </w:pPr>
+    <w:rPr>
+      <w:rFonts w:ascii="Times New Roman" w:eastAsia="Times New Roman" w:hAnsi="Times New Roman" w:cs="Times New Roman"/>
+      <w:b/>
+      <w:bCs/>
+      <w:sz w:val="24"/>
+      <w:szCs w:val="24"/>
+      <w:lang w:eastAsia="en-IN"/>
+    </w:rPr>
+  </w:style>
   <w:style w:type="character" w:default="1" w:styleId="DefaultParagraphFont">
     <w:name w:val="Default Paragraph Font"/>
     <w:uiPriority w:val="1"/>
@@ -2076,6 +5720,138 @@
     <w:uiPriority w:val="99"/>
     <w:semiHidden/>
     <w:unhideWhenUsed/>
+  </w:style>
+  <w:style w:type="character" w:customStyle="1" w:styleId="Heading3Char">
+    <w:name w:val="Heading 3 Char"/>
+    <w:basedOn w:val="DefaultParagraphFont"/>
+    <w:link w:val="Heading3"/>
+    <w:uiPriority w:val="9"/>
+    <w:rsid w:val="007418DE"/>
+    <w:rPr>
+      <w:rFonts w:ascii="Times New Roman" w:eastAsia="Times New Roman" w:hAnsi="Times New Roman" w:cs="Times New Roman"/>
+      <w:b/>
+      <w:bCs/>
+      <w:sz w:val="27"/>
+      <w:szCs w:val="27"/>
+      <w:lang w:eastAsia="en-IN"/>
+    </w:rPr>
+  </w:style>
+  <w:style w:type="character" w:customStyle="1" w:styleId="Heading4Char">
+    <w:name w:val="Heading 4 Char"/>
+    <w:basedOn w:val="DefaultParagraphFont"/>
+    <w:link w:val="Heading4"/>
+    <w:uiPriority w:val="9"/>
+    <w:rsid w:val="007418DE"/>
+    <w:rPr>
+      <w:rFonts w:ascii="Times New Roman" w:eastAsia="Times New Roman" w:hAnsi="Times New Roman" w:cs="Times New Roman"/>
+      <w:b/>
+      <w:bCs/>
+      <w:sz w:val="24"/>
+      <w:szCs w:val="24"/>
+      <w:lang w:eastAsia="en-IN"/>
+    </w:rPr>
+  </w:style>
+  <w:style w:type="paragraph" w:styleId="NormalWeb">
+    <w:name w:val="Normal (Web)"/>
+    <w:basedOn w:val="Normal"/>
+    <w:uiPriority w:val="99"/>
+    <w:semiHidden/>
+    <w:unhideWhenUsed/>
+    <w:rsid w:val="007418DE"/>
+    <w:pPr>
+      <w:spacing w:before="100" w:beforeAutospacing="1" w:after="100" w:afterAutospacing="1" w:line="240" w:lineRule="auto"/>
+    </w:pPr>
+    <w:rPr>
+      <w:rFonts w:ascii="Times New Roman" w:eastAsia="Times New Roman" w:hAnsi="Times New Roman" w:cs="Times New Roman"/>
+      <w:sz w:val="24"/>
+      <w:szCs w:val="24"/>
+      <w:lang w:eastAsia="en-IN"/>
+    </w:rPr>
+  </w:style>
+  <w:style w:type="character" w:styleId="HTMLCode">
+    <w:name w:val="HTML Code"/>
+    <w:basedOn w:val="DefaultParagraphFont"/>
+    <w:uiPriority w:val="99"/>
+    <w:semiHidden/>
+    <w:unhideWhenUsed/>
+    <w:rsid w:val="007418DE"/>
+    <w:rPr>
+      <w:rFonts w:ascii="Courier New" w:eastAsia="Times New Roman" w:hAnsi="Courier New" w:cs="Courier New"/>
+      <w:sz w:val="20"/>
+      <w:szCs w:val="20"/>
+    </w:rPr>
+  </w:style>
+  <w:style w:type="paragraph" w:styleId="HTMLPreformatted">
+    <w:name w:val="HTML Preformatted"/>
+    <w:basedOn w:val="Normal"/>
+    <w:link w:val="HTMLPreformattedChar"/>
+    <w:uiPriority w:val="99"/>
+    <w:semiHidden/>
+    <w:unhideWhenUsed/>
+    <w:rsid w:val="007418DE"/>
+    <w:pPr>
+      <w:tabs>
+        <w:tab w:val="left" w:pos="916"/>
+        <w:tab w:val="left" w:pos="1832"/>
+        <w:tab w:val="left" w:pos="2748"/>
+        <w:tab w:val="left" w:pos="3664"/>
+        <w:tab w:val="left" w:pos="4580"/>
+        <w:tab w:val="left" w:pos="5496"/>
+        <w:tab w:val="left" w:pos="6412"/>
+        <w:tab w:val="left" w:pos="7328"/>
+        <w:tab w:val="left" w:pos="8244"/>
+        <w:tab w:val="left" w:pos="9160"/>
+        <w:tab w:val="left" w:pos="10076"/>
+        <w:tab w:val="left" w:pos="10992"/>
+        <w:tab w:val="left" w:pos="11908"/>
+        <w:tab w:val="left" w:pos="12824"/>
+        <w:tab w:val="left" w:pos="13740"/>
+        <w:tab w:val="left" w:pos="14656"/>
+      </w:tabs>
+      <w:spacing w:after="0" w:line="240" w:lineRule="auto"/>
+    </w:pPr>
+    <w:rPr>
+      <w:rFonts w:ascii="Courier New" w:eastAsia="Times New Roman" w:hAnsi="Courier New" w:cs="Courier New"/>
+      <w:sz w:val="20"/>
+      <w:szCs w:val="20"/>
+      <w:lang w:eastAsia="en-IN"/>
+    </w:rPr>
+  </w:style>
+  <w:style w:type="character" w:customStyle="1" w:styleId="HTMLPreformattedChar">
+    <w:name w:val="HTML Preformatted Char"/>
+    <w:basedOn w:val="DefaultParagraphFont"/>
+    <w:link w:val="HTMLPreformatted"/>
+    <w:uiPriority w:val="99"/>
+    <w:semiHidden/>
+    <w:rsid w:val="007418DE"/>
+    <w:rPr>
+      <w:rFonts w:ascii="Courier New" w:eastAsia="Times New Roman" w:hAnsi="Courier New" w:cs="Courier New"/>
+      <w:sz w:val="20"/>
+      <w:szCs w:val="20"/>
+      <w:lang w:eastAsia="en-IN"/>
+    </w:rPr>
+  </w:style>
+  <w:style w:type="character" w:styleId="Strong">
+    <w:name w:val="Strong"/>
+    <w:basedOn w:val="DefaultParagraphFont"/>
+    <w:uiPriority w:val="22"/>
+    <w:qFormat/>
+    <w:rsid w:val="007418DE"/>
+    <w:rPr>
+      <w:b/>
+      <w:bCs/>
+    </w:rPr>
+  </w:style>
+  <w:style w:type="paragraph" w:styleId="ListParagraph">
+    <w:name w:val="List Paragraph"/>
+    <w:basedOn w:val="Normal"/>
+    <w:uiPriority w:val="34"/>
+    <w:qFormat/>
+    <w:rsid w:val="007418DE"/>
+    <w:pPr>
+      <w:ind w:left="720"/>
+      <w:contextualSpacing/>
+    </w:pPr>
   </w:style>
 </w:styles>
 </file>

</xml_diff>